<commit_message>
Fixed Olympics Template docx
</commit_message>
<xml_diff>
--- a/Olympics-Template.docx
+++ b/Olympics-Template.docx
@@ -1,6 +1,6 @@
 
 <file path=word/document.xml><?xml version="1.0" encoding="utf-8"?>
-<w:document xmlns:wpc="http://schemas.microsoft.com/office/word/2010/wordprocessingCanvas" xmlns:cx="http://schemas.microsoft.com/office/drawing/2014/chartex" xmlns:cx1="http://schemas.microsoft.com/office/drawing/2015/9/8/chartex" xmlns:cx2="http://schemas.microsoft.com/office/drawing/2015/10/21/chartex" xmlns:cx3="http://schemas.microsoft.com/office/drawing/2016/5/9/chartex" xmlns:cx4="http://schemas.microsoft.com/office/drawing/2016/5/10/chartex" xmlns:cx5="http://schemas.microsoft.com/office/drawing/2016/5/11/chartex" xmlns:cx6="http://schemas.microsoft.com/office/drawing/2016/5/12/chartex" xmlns:cx7="http://schemas.microsoft.com/office/drawing/2016/5/13/chartex" xmlns:cx8="http://schemas.microsoft.com/office/drawing/2016/5/14/chartex" xmlns:mc="http://schemas.openxmlformats.org/markup-compatibility/2006" xmlns:aink="http://schemas.microsoft.com/office/drawing/2016/ink" xmlns:am3d="http://schemas.microsoft.com/office/drawing/2017/model3d" xmlns:o="urn:schemas-microsoft-com:office:office" xmlns:r="http://schemas.openxmlformats.org/officeDocument/2006/relationships" xmlns:m="http://schemas.openxmlformats.org/officeDocument/2006/math" xmlns:v="urn:schemas-microsoft-com:vml" xmlns:wp14="http://schemas.microsoft.com/office/word/2010/wordprocessingDrawing" xmlns:wp="http://schemas.openxmlformats.org/drawingml/2006/wordprocessingDrawing" xmlns:w10="urn:schemas-microsoft-com:office:word" xmlns:w="http://schemas.openxmlformats.org/wordprocessingml/2006/main" xmlns:w14="http://schemas.microsoft.com/office/word/2010/wordml" xmlns:w15="http://schemas.microsoft.com/office/word/2012/wordml" xmlns:w16cex="http://schemas.microsoft.com/office/word/2018/wordml/cex" xmlns:w16cid="http://schemas.microsoft.com/office/word/2016/wordml/cid" xmlns:w16="http://schemas.microsoft.com/office/word/2018/wordml" xmlns:w16se="http://schemas.microsoft.com/office/word/2015/wordml/symex" xmlns:wpg="http://schemas.microsoft.com/office/word/2010/wordprocessingGroup" xmlns:wpi="http://schemas.microsoft.com/office/word/2010/wordprocessingInk" xmlns:wne="http://schemas.microsoft.com/office/word/2006/wordml" xmlns:wps="http://schemas.microsoft.com/office/word/2010/wordprocessingShape" mc:Ignorable="w14 w15 w16se w16cid w16 w16cex wp14">
+<w:document xmlns:wpc="http://schemas.microsoft.com/office/word/2010/wordprocessingCanvas" xmlns:cx="http://schemas.microsoft.com/office/drawing/2014/chartex" xmlns:cx1="http://schemas.microsoft.com/office/drawing/2015/9/8/chartex" xmlns:cx2="http://schemas.microsoft.com/office/drawing/2015/10/21/chartex" xmlns:cx3="http://schemas.microsoft.com/office/drawing/2016/5/9/chartex" xmlns:cx4="http://schemas.microsoft.com/office/drawing/2016/5/10/chartex" xmlns:cx5="http://schemas.microsoft.com/office/drawing/2016/5/11/chartex" xmlns:cx6="http://schemas.microsoft.com/office/drawing/2016/5/12/chartex" xmlns:cx7="http://schemas.microsoft.com/office/drawing/2016/5/13/chartex" xmlns:cx8="http://schemas.microsoft.com/office/drawing/2016/5/14/chartex" xmlns:mc="http://schemas.openxmlformats.org/markup-compatibility/2006" xmlns:aink="http://schemas.microsoft.com/office/drawing/2016/ink" xmlns:am3d="http://schemas.microsoft.com/office/drawing/2017/model3d" xmlns:o="urn:schemas-microsoft-com:office:office" xmlns:r="http://schemas.openxmlformats.org/officeDocument/2006/relationships" xmlns:m="http://schemas.openxmlformats.org/officeDocument/2006/math" xmlns:v="urn:schemas-microsoft-com:vml" xmlns:wp14="http://schemas.microsoft.com/office/word/2010/wordprocessingDrawing" xmlns:wp="http://schemas.openxmlformats.org/drawingml/2006/wordprocessingDrawing" xmlns:w10="urn:schemas-microsoft-com:office:word" xmlns:w="http://schemas.openxmlformats.org/wordprocessingml/2006/main" xmlns:w14="http://schemas.microsoft.com/office/word/2010/wordml" xmlns:w15="http://schemas.microsoft.com/office/word/2012/wordml" xmlns:w16cex="http://schemas.microsoft.com/office/word/2018/wordml/cex" xmlns:w16cid="http://schemas.microsoft.com/office/word/2016/wordml/cid" xmlns:w16="http://schemas.microsoft.com/office/word/2018/wordml" xmlns:w16sdtdh="http://schemas.microsoft.com/office/word/2020/wordml/sdtdatahash" xmlns:w16se="http://schemas.microsoft.com/office/word/2015/wordml/symex" xmlns:wpg="http://schemas.microsoft.com/office/word/2010/wordprocessingGroup" xmlns:wpi="http://schemas.microsoft.com/office/word/2010/wordprocessingInk" xmlns:wne="http://schemas.microsoft.com/office/word/2006/wordml" xmlns:wps="http://schemas.microsoft.com/office/word/2010/wordprocessingShape" mc:Ignorable="w14 w15 w16se w16cid w16 w16cex w16sdtdh wp14">
   <w:body>
     <w:p>
       <w:pPr>
@@ -23,34 +23,31 @@
     <w:p/>
     <w:p>
       <w:pPr>
-        <w:pStyle w:val="Title"/>
-      </w:pPr>
-      <w:bookmarkStart w:id="0" w:name="_Toc528749048"/>
-      <w:r>
-        <w:t xml:space="preserve">ΤΙΤΛΟΣ (π.χ. </w:t>
-      </w:r>
-      <w:proofErr w:type="spellStart"/>
-      <w:r>
-        <w:rPr>
-          <w:lang w:val="en-US"/>
-        </w:rPr>
-        <w:t>FlightsDB</w:t>
-      </w:r>
-      <w:proofErr w:type="spellEnd"/>
-      <w:r>
-        <w:t>)</w:t>
-      </w:r>
-      <w:bookmarkEnd w:id="0"/>
-    </w:p>
-    <w:p>
-      <w:pPr>
-        <w:pStyle w:val="Subtitle"/>
-      </w:pPr>
-      <w:bookmarkStart w:id="1" w:name="_Toc528749049"/>
-      <w:r>
-        <w:t>Υπότιτλος (π.χ. Βάση Δεδομένων Πτήσεων)</w:t>
-      </w:r>
-      <w:bookmarkEnd w:id="1"/>
+        <w:pStyle w:val="a3"/>
+      </w:pPr>
+      <w:r>
+        <w:rPr>
+          <w:lang w:val="en-US"/>
+        </w:rPr>
+        <w:t>Olympics</w:t>
+      </w:r>
+      <w:r>
+        <w:t xml:space="preserve"> </w:t>
+      </w:r>
+      <w:r>
+        <w:rPr>
+          <w:lang w:val="en-US"/>
+        </w:rPr>
+        <w:t>DB</w:t>
+      </w:r>
+    </w:p>
+    <w:p>
+      <w:pPr>
+        <w:pStyle w:val="a4"/>
+      </w:pPr>
+      <w:r>
+        <w:t>Βάση Δεδομένων για τους Ολυμπιακούς Αγώνες</w:t>
+      </w:r>
     </w:p>
     <w:p/>
     <w:p/>
@@ -78,22 +75,27 @@
     <w:p/>
     <w:p>
       <w:r>
-        <w:t>Αριθμός Ομάδας (π.χ. Ομάδα 60)</w:t>
-      </w:r>
-    </w:p>
-    <w:p>
-      <w:r>
-        <w:t>Ονοματεπώνυμο1</w:t>
+        <w:t>ΟΜΑΔΑ 17</w:t>
+      </w:r>
+    </w:p>
+    <w:p>
+      <w:r>
+        <w:t>ΣΑΜΑΡΑΣ ΔΗΜΗΤΡΙΟΣ</w:t>
       </w:r>
       <w:r>
         <w:tab/>
       </w:r>
       <w:r>
         <w:tab/>
-        <w:t>ΑΕΜ</w:t>
-      </w:r>
-      <w:r>
-        <w:t>1</w:t>
+      </w:r>
+      <w:r>
+        <w:rPr>
+          <w:rFonts w:ascii="Open Sans" w:hAnsi="Open Sans" w:cs="Open Sans"/>
+          <w:color w:val="212529"/>
+          <w:sz w:val="21"/>
+          <w:szCs w:val="21"/>
+        </w:rPr>
+        <w:t>9605</w:t>
       </w:r>
       <w:r>
         <w:tab/>
@@ -139,10 +141,7 @@
     </w:p>
     <w:p>
       <w:r>
-        <w:t>Ονοματεπώνυμο</w:t>
-      </w:r>
-      <w:r>
-        <w:t>2</w:t>
+        <w:t>ΤΣΟΥΣΗΣ ΠΑΝΑΓΙΩΤΗΣ</w:t>
       </w:r>
       <w:r>
         <w:tab/>
@@ -151,10 +150,14 @@
         <w:tab/>
       </w:r>
       <w:r>
-        <w:t>ΑΕΜ</w:t>
-      </w:r>
-      <w:r>
-        <w:t>2</w:t>
+        <w:rPr>
+          <w:rFonts w:ascii="Open Sans" w:hAnsi="Open Sans" w:cs="Open Sans"/>
+          <w:color w:val="212529"/>
+          <w:sz w:val="21"/>
+          <w:szCs w:val="21"/>
+          <w:shd w:val="clear" w:color="auto" w:fill="FFFFFF"/>
+        </w:rPr>
+        <w:t>9590</w:t>
       </w:r>
       <w:r>
         <w:tab/>
@@ -200,10 +203,7 @@
     </w:p>
     <w:p>
       <w:r>
-        <w:t>Ονοματεπώνυμο</w:t>
-      </w:r>
-      <w:r>
-        <w:t>3</w:t>
+        <w:t>ΠΟΥΓΑΡΙΔΗΣ ΝΙΚΟΛΑΟΣ</w:t>
       </w:r>
       <w:r>
         <w:tab/>
@@ -212,10 +212,7 @@
         <w:tab/>
       </w:r>
       <w:r>
-        <w:t>ΑΕΜ</w:t>
-      </w:r>
-      <w:r>
-        <w:t>3</w:t>
+        <w:t>8038</w:t>
       </w:r>
       <w:r>
         <w:tab/>
@@ -223,25 +220,16 @@
       <w:r>
         <w:tab/>
       </w:r>
-      <w:r>
-        <w:rPr>
-          <w:lang w:val="en-US"/>
-        </w:rPr>
-        <w:t>email</w:t>
-      </w:r>
-      <w:r>
-        <w:t>3@</w:t>
-      </w:r>
       <w:proofErr w:type="spellStart"/>
       <w:r>
         <w:rPr>
           <w:lang w:val="en-US"/>
         </w:rPr>
-        <w:t>ece</w:t>
+        <w:t>pougaridi</w:t>
       </w:r>
       <w:proofErr w:type="spellEnd"/>
       <w:r>
-        <w:t>.</w:t>
+        <w:t>@</w:t>
       </w:r>
       <w:r>
         <w:rPr>
@@ -282,7 +270,13 @@
         </w:rPr>
       </w:pPr>
       <w:r>
-        <w:t>ΗΜΕΡΟΜΗΝΙΑ</w:t>
+        <w:t>2</w:t>
+      </w:r>
+      <w:r>
+        <w:rPr>
+          <w:lang w:val="en-US"/>
+        </w:rPr>
+        <w:t>6/11/2021</w:t>
       </w:r>
       <w:r>
         <w:br w:type="page"/>
@@ -308,7 +302,7 @@
       <w:sdtContent>
         <w:p>
           <w:pPr>
-            <w:pStyle w:val="TOCHeading"/>
+            <w:pStyle w:val="af0"/>
             <w:numPr>
               <w:ilvl w:val="0"/>
               <w:numId w:val="0"/>
@@ -321,7 +315,7 @@
         </w:p>
         <w:p>
           <w:pPr>
-            <w:pStyle w:val="TOC1"/>
+            <w:pStyle w:val="10"/>
             <w:rPr>
               <w:rFonts w:cstheme="minorBidi"/>
               <w:noProof/>
@@ -342,7 +336,7 @@
           <w:hyperlink w:anchor="_Toc528749143" w:history="1">
             <w:r>
               <w:rPr>
-                <w:rStyle w:val="Hyperlink"/>
+                <w:rStyle w:val="-"/>
                 <w:noProof/>
               </w:rPr>
               <w:t>1</w:t>
@@ -359,7 +353,7 @@
             </w:r>
             <w:r>
               <w:rPr>
-                <w:rStyle w:val="Hyperlink"/>
+                <w:rStyle w:val="-"/>
                 <w:noProof/>
               </w:rPr>
               <w:t>Εισαγωγή</w:t>
@@ -416,7 +410,7 @@
         </w:p>
         <w:p>
           <w:pPr>
-            <w:pStyle w:val="TOC2"/>
+            <w:pStyle w:val="20"/>
             <w:tabs>
               <w:tab w:val="left" w:pos="880"/>
               <w:tab w:val="right" w:leader="dot" w:pos="8296"/>
@@ -432,7 +426,7 @@
           <w:hyperlink w:anchor="_Toc528749144" w:history="1">
             <w:r>
               <w:rPr>
-                <w:rStyle w:val="Hyperlink"/>
+                <w:rStyle w:val="-"/>
                 <w:noProof/>
               </w:rPr>
               <w:t>1.1</w:t>
@@ -449,7 +443,7 @@
             </w:r>
             <w:r>
               <w:rPr>
-                <w:rStyle w:val="Hyperlink"/>
+                <w:rStyle w:val="-"/>
                 <w:noProof/>
               </w:rPr>
               <w:t>Σκοπός Εφαρμογής</w:t>
@@ -506,7 +500,7 @@
         </w:p>
         <w:p>
           <w:pPr>
-            <w:pStyle w:val="TOC2"/>
+            <w:pStyle w:val="20"/>
             <w:tabs>
               <w:tab w:val="left" w:pos="880"/>
               <w:tab w:val="right" w:leader="dot" w:pos="8296"/>
@@ -522,7 +516,7 @@
           <w:hyperlink w:anchor="_Toc528749145" w:history="1">
             <w:r>
               <w:rPr>
-                <w:rStyle w:val="Hyperlink"/>
+                <w:rStyle w:val="-"/>
                 <w:noProof/>
               </w:rPr>
               <w:t>1.2</w:t>
@@ -539,7 +533,7 @@
             </w:r>
             <w:r>
               <w:rPr>
-                <w:rStyle w:val="Hyperlink"/>
+                <w:rStyle w:val="-"/>
                 <w:noProof/>
               </w:rPr>
               <w:t>Περιγραφή Εφαρμογής</w:t>
@@ -596,7 +590,7 @@
         </w:p>
         <w:p>
           <w:pPr>
-            <w:pStyle w:val="TOC2"/>
+            <w:pStyle w:val="20"/>
             <w:tabs>
               <w:tab w:val="left" w:pos="880"/>
               <w:tab w:val="right" w:leader="dot" w:pos="8296"/>
@@ -612,7 +606,7 @@
           <w:hyperlink w:anchor="_Toc528749146" w:history="1">
             <w:r>
               <w:rPr>
-                <w:rStyle w:val="Hyperlink"/>
+                <w:rStyle w:val="-"/>
                 <w:noProof/>
               </w:rPr>
               <w:t>1.3</w:t>
@@ -629,7 +623,7 @@
             </w:r>
             <w:r>
               <w:rPr>
-                <w:rStyle w:val="Hyperlink"/>
+                <w:rStyle w:val="-"/>
                 <w:noProof/>
               </w:rPr>
               <w:t>Απαιτήσεις Εφαρμογής σε Δεδομένα</w:t>
@@ -686,7 +680,7 @@
         </w:p>
         <w:p>
           <w:pPr>
-            <w:pStyle w:val="TOC1"/>
+            <w:pStyle w:val="10"/>
             <w:rPr>
               <w:rFonts w:cstheme="minorBidi"/>
               <w:noProof/>
@@ -698,7 +692,7 @@
           <w:hyperlink w:anchor="_Toc528749147" w:history="1">
             <w:r>
               <w:rPr>
-                <w:rStyle w:val="Hyperlink"/>
+                <w:rStyle w:val="-"/>
                 <w:noProof/>
               </w:rPr>
               <w:t>2</w:t>
@@ -715,7 +709,7 @@
             </w:r>
             <w:r>
               <w:rPr>
-                <w:rStyle w:val="Hyperlink"/>
+                <w:rStyle w:val="-"/>
                 <w:noProof/>
               </w:rPr>
               <w:t>Κατηγορίες Χρηστών και Απαιτήσεις τους</w:t>
@@ -772,7 +766,7 @@
         </w:p>
         <w:p>
           <w:pPr>
-            <w:pStyle w:val="TOC1"/>
+            <w:pStyle w:val="10"/>
             <w:rPr>
               <w:rFonts w:cstheme="minorBidi"/>
               <w:noProof/>
@@ -784,7 +778,7 @@
           <w:hyperlink w:anchor="_Toc528749148" w:history="1">
             <w:r>
               <w:rPr>
-                <w:rStyle w:val="Hyperlink"/>
+                <w:rStyle w:val="-"/>
                 <w:noProof/>
               </w:rPr>
               <w:t>3</w:t>
@@ -801,7 +795,7 @@
             </w:r>
             <w:r>
               <w:rPr>
-                <w:rStyle w:val="Hyperlink"/>
+                <w:rStyle w:val="-"/>
                 <w:noProof/>
               </w:rPr>
               <w:t>Μοντέλο Οντοτήτων/Συσχετίσεων</w:t>
@@ -858,7 +852,7 @@
         </w:p>
         <w:p>
           <w:pPr>
-            <w:pStyle w:val="TOC2"/>
+            <w:pStyle w:val="20"/>
             <w:tabs>
               <w:tab w:val="left" w:pos="880"/>
               <w:tab w:val="right" w:leader="dot" w:pos="8296"/>
@@ -874,7 +868,7 @@
           <w:hyperlink w:anchor="_Toc528749149" w:history="1">
             <w:r>
               <w:rPr>
-                <w:rStyle w:val="Hyperlink"/>
+                <w:rStyle w:val="-"/>
                 <w:noProof/>
               </w:rPr>
               <w:t>3.1</w:t>
@@ -891,7 +885,7 @@
             </w:r>
             <w:r>
               <w:rPr>
-                <w:rStyle w:val="Hyperlink"/>
+                <w:rStyle w:val="-"/>
                 <w:noProof/>
               </w:rPr>
               <w:t>Γενική Περιγραφή</w:t>
@@ -948,7 +942,7 @@
         </w:p>
         <w:p>
           <w:pPr>
-            <w:pStyle w:val="TOC2"/>
+            <w:pStyle w:val="20"/>
             <w:tabs>
               <w:tab w:val="left" w:pos="880"/>
               <w:tab w:val="right" w:leader="dot" w:pos="8296"/>
@@ -964,7 +958,7 @@
           <w:hyperlink w:anchor="_Toc528749150" w:history="1">
             <w:r>
               <w:rPr>
-                <w:rStyle w:val="Hyperlink"/>
+                <w:rStyle w:val="-"/>
                 <w:noProof/>
               </w:rPr>
               <w:t>3.2</w:t>
@@ -981,7 +975,7 @@
             </w:r>
             <w:r>
               <w:rPr>
-                <w:rStyle w:val="Hyperlink"/>
+                <w:rStyle w:val="-"/>
                 <w:noProof/>
               </w:rPr>
               <w:t>Καθορισμός Οντοτήτων</w:t>
@@ -1038,7 +1032,7 @@
         </w:p>
         <w:p>
           <w:pPr>
-            <w:pStyle w:val="TOC2"/>
+            <w:pStyle w:val="20"/>
             <w:tabs>
               <w:tab w:val="left" w:pos="880"/>
               <w:tab w:val="right" w:leader="dot" w:pos="8296"/>
@@ -1054,7 +1048,7 @@
           <w:hyperlink w:anchor="_Toc528749151" w:history="1">
             <w:r>
               <w:rPr>
-                <w:rStyle w:val="Hyperlink"/>
+                <w:rStyle w:val="-"/>
                 <w:noProof/>
               </w:rPr>
               <w:t>3.3</w:t>
@@ -1071,7 +1065,7 @@
             </w:r>
             <w:r>
               <w:rPr>
-                <w:rStyle w:val="Hyperlink"/>
+                <w:rStyle w:val="-"/>
                 <w:noProof/>
               </w:rPr>
               <w:t>Καθορισμός Συσχετίσεων</w:t>
@@ -1128,7 +1122,7 @@
         </w:p>
         <w:p>
           <w:pPr>
-            <w:pStyle w:val="TOC2"/>
+            <w:pStyle w:val="20"/>
             <w:tabs>
               <w:tab w:val="left" w:pos="880"/>
               <w:tab w:val="right" w:leader="dot" w:pos="8296"/>
@@ -1144,7 +1138,7 @@
           <w:hyperlink w:anchor="_Toc528749152" w:history="1">
             <w:r>
               <w:rPr>
-                <w:rStyle w:val="Hyperlink"/>
+                <w:rStyle w:val="-"/>
                 <w:noProof/>
               </w:rPr>
               <w:t>3.4</w:t>
@@ -1161,7 +1155,7 @@
             </w:r>
             <w:r>
               <w:rPr>
-                <w:rStyle w:val="Hyperlink"/>
+                <w:rStyle w:val="-"/>
                 <w:noProof/>
               </w:rPr>
               <w:t>Διάγραμμα Οντοτήτων/Συσχετίσεων</w:t>
@@ -1218,7 +1212,7 @@
         </w:p>
         <w:p>
           <w:pPr>
-            <w:pStyle w:val="TOC1"/>
+            <w:pStyle w:val="10"/>
             <w:rPr>
               <w:rFonts w:cstheme="minorBidi"/>
               <w:noProof/>
@@ -1230,7 +1224,7 @@
           <w:hyperlink w:anchor="_Toc528749153" w:history="1">
             <w:r>
               <w:rPr>
-                <w:rStyle w:val="Hyperlink"/>
+                <w:rStyle w:val="-"/>
                 <w:noProof/>
               </w:rPr>
               <w:t>4</w:t>
@@ -1247,7 +1241,7 @@
             </w:r>
             <w:r>
               <w:rPr>
-                <w:rStyle w:val="Hyperlink"/>
+                <w:rStyle w:val="-"/>
                 <w:noProof/>
               </w:rPr>
               <w:t>Σχεσιακό Μοντέλο</w:t>
@@ -1304,7 +1298,7 @@
         </w:p>
         <w:p>
           <w:pPr>
-            <w:pStyle w:val="TOC2"/>
+            <w:pStyle w:val="20"/>
             <w:tabs>
               <w:tab w:val="left" w:pos="880"/>
               <w:tab w:val="right" w:leader="dot" w:pos="8296"/>
@@ -1320,7 +1314,7 @@
           <w:hyperlink w:anchor="_Toc528749154" w:history="1">
             <w:r>
               <w:rPr>
-                <w:rStyle w:val="Hyperlink"/>
+                <w:rStyle w:val="-"/>
                 <w:noProof/>
               </w:rPr>
               <w:t>4.1</w:t>
@@ -1337,7 +1331,7 @@
             </w:r>
             <w:r>
               <w:rPr>
-                <w:rStyle w:val="Hyperlink"/>
+                <w:rStyle w:val="-"/>
                 <w:noProof/>
               </w:rPr>
               <w:t>Πεδία Ορισμού</w:t>
@@ -1394,7 +1388,7 @@
         </w:p>
         <w:p>
           <w:pPr>
-            <w:pStyle w:val="TOC2"/>
+            <w:pStyle w:val="20"/>
             <w:tabs>
               <w:tab w:val="left" w:pos="880"/>
               <w:tab w:val="right" w:leader="dot" w:pos="8296"/>
@@ -1410,7 +1404,7 @@
           <w:hyperlink w:anchor="_Toc528749155" w:history="1">
             <w:r>
               <w:rPr>
-                <w:rStyle w:val="Hyperlink"/>
+                <w:rStyle w:val="-"/>
                 <w:noProof/>
               </w:rPr>
               <w:t>4.2</w:t>
@@ -1427,7 +1421,7 @@
             </w:r>
             <w:r>
               <w:rPr>
-                <w:rStyle w:val="Hyperlink"/>
+                <w:rStyle w:val="-"/>
                 <w:noProof/>
               </w:rPr>
               <w:t>Σχέσεις</w:t>
@@ -1484,7 +1478,7 @@
         </w:p>
         <w:p>
           <w:pPr>
-            <w:pStyle w:val="TOC2"/>
+            <w:pStyle w:val="20"/>
             <w:tabs>
               <w:tab w:val="left" w:pos="880"/>
               <w:tab w:val="right" w:leader="dot" w:pos="8296"/>
@@ -1500,7 +1494,7 @@
           <w:hyperlink w:anchor="_Toc528749156" w:history="1">
             <w:r>
               <w:rPr>
-                <w:rStyle w:val="Hyperlink"/>
+                <w:rStyle w:val="-"/>
                 <w:noProof/>
               </w:rPr>
               <w:t>4.3</w:t>
@@ -1517,7 +1511,7 @@
             </w:r>
             <w:r>
               <w:rPr>
-                <w:rStyle w:val="Hyperlink"/>
+                <w:rStyle w:val="-"/>
                 <w:noProof/>
               </w:rPr>
               <w:t>Σχεσιακό Διάγραμμα</w:t>
@@ -1574,7 +1568,7 @@
         </w:p>
         <w:p>
           <w:pPr>
-            <w:pStyle w:val="TOC2"/>
+            <w:pStyle w:val="20"/>
             <w:tabs>
               <w:tab w:val="left" w:pos="880"/>
               <w:tab w:val="right" w:leader="dot" w:pos="8296"/>
@@ -1590,7 +1584,7 @@
           <w:hyperlink w:anchor="_Toc528749157" w:history="1">
             <w:r>
               <w:rPr>
-                <w:rStyle w:val="Hyperlink"/>
+                <w:rStyle w:val="-"/>
                 <w:noProof/>
               </w:rPr>
               <w:t>4.4</w:t>
@@ -1607,7 +1601,7 @@
             </w:r>
             <w:r>
               <w:rPr>
-                <w:rStyle w:val="Hyperlink"/>
+                <w:rStyle w:val="-"/>
                 <w:noProof/>
               </w:rPr>
               <w:t>Όψεις</w:t>
@@ -1664,7 +1658,7 @@
         </w:p>
         <w:p>
           <w:pPr>
-            <w:pStyle w:val="TOC1"/>
+            <w:pStyle w:val="10"/>
             <w:rPr>
               <w:rFonts w:cstheme="minorBidi"/>
               <w:noProof/>
@@ -1676,7 +1670,7 @@
           <w:hyperlink w:anchor="_Toc528749158" w:history="1">
             <w:r>
               <w:rPr>
-                <w:rStyle w:val="Hyperlink"/>
+                <w:rStyle w:val="-"/>
                 <w:noProof/>
               </w:rPr>
               <w:t>5</w:t>
@@ -1693,7 +1687,7 @@
             </w:r>
             <w:r>
               <w:rPr>
-                <w:rStyle w:val="Hyperlink"/>
+                <w:rStyle w:val="-"/>
                 <w:noProof/>
               </w:rPr>
               <w:t>Παραδείγματα</w:t>
@@ -1750,7 +1744,7 @@
         </w:p>
         <w:p>
           <w:pPr>
-            <w:pStyle w:val="TOC2"/>
+            <w:pStyle w:val="20"/>
             <w:tabs>
               <w:tab w:val="left" w:pos="880"/>
               <w:tab w:val="right" w:leader="dot" w:pos="8296"/>
@@ -1766,7 +1760,7 @@
           <w:hyperlink w:anchor="_Toc528749159" w:history="1">
             <w:r>
               <w:rPr>
-                <w:rStyle w:val="Hyperlink"/>
+                <w:rStyle w:val="-"/>
                 <w:noProof/>
               </w:rPr>
               <w:t>5.1</w:t>
@@ -1783,7 +1777,7 @@
             </w:r>
             <w:r>
               <w:rPr>
-                <w:rStyle w:val="Hyperlink"/>
+                <w:rStyle w:val="-"/>
                 <w:noProof/>
               </w:rPr>
               <w:t>Παραδείγματα Πινάκων</w:t>
@@ -1840,7 +1834,7 @@
         </w:p>
         <w:p>
           <w:pPr>
-            <w:pStyle w:val="TOC2"/>
+            <w:pStyle w:val="20"/>
             <w:tabs>
               <w:tab w:val="left" w:pos="880"/>
               <w:tab w:val="right" w:leader="dot" w:pos="8296"/>
@@ -1856,7 +1850,7 @@
           <w:hyperlink w:anchor="_Toc528749160" w:history="1">
             <w:r>
               <w:rPr>
-                <w:rStyle w:val="Hyperlink"/>
+                <w:rStyle w:val="-"/>
                 <w:noProof/>
               </w:rPr>
               <w:t>5.2</w:t>
@@ -1873,7 +1867,7 @@
             </w:r>
             <w:r>
               <w:rPr>
-                <w:rStyle w:val="Hyperlink"/>
+                <w:rStyle w:val="-"/>
                 <w:noProof/>
               </w:rPr>
               <w:t>Παραδείγματα Ερωτημάτων</w:t>
@@ -1958,169 +1952,150 @@
     </w:p>
     <w:p>
       <w:pPr>
-        <w:pStyle w:val="Heading1"/>
-      </w:pPr>
-      <w:bookmarkStart w:id="2" w:name="_Toc528749143"/>
+        <w:pStyle w:val="1"/>
+      </w:pPr>
+      <w:bookmarkStart w:id="0" w:name="_Toc528749143"/>
       <w:r>
         <w:lastRenderedPageBreak/>
         <w:t>Εισαγωγή</w:t>
       </w:r>
+      <w:bookmarkEnd w:id="0"/>
+    </w:p>
+    <w:p>
+      <w:pPr>
+        <w:pStyle w:val="2"/>
+      </w:pPr>
+      <w:bookmarkStart w:id="1" w:name="_Toc528749144"/>
+      <w:r>
+        <w:t>Σκοπός Εφαρμογής</w:t>
+      </w:r>
+      <w:bookmarkEnd w:id="1"/>
+    </w:p>
+    <w:p/>
+    <w:p>
+      <w:r>
+        <w:t>Ο</w:t>
+      </w:r>
+      <w:r>
+        <w:t xml:space="preserve"> σκοπός είναι η κατασκευή μιας Β</w:t>
+      </w:r>
+      <w:r>
+        <w:t xml:space="preserve">άσης </w:t>
+      </w:r>
+      <w:r>
+        <w:t>Δ</w:t>
+      </w:r>
+      <w:r>
+        <w:t>εδομένων</w:t>
+      </w:r>
+      <w:r>
+        <w:t xml:space="preserve"> που θα περιέχει δεδομένα για </w:t>
+      </w:r>
+      <w:r>
+        <w:t>τους Ολυμπιακούς Αγώνες</w:t>
+      </w:r>
+      <w:r>
+        <w:t xml:space="preserve">. </w:t>
+      </w:r>
+      <w:r>
+        <w:t xml:space="preserve">Θα υπάρχει </w:t>
+      </w:r>
+      <w:r>
+        <w:t xml:space="preserve">καταγραφή των </w:t>
+      </w:r>
+      <w:r>
+        <w:t>αθλητών</w:t>
+      </w:r>
+      <w:r>
+        <w:t>,</w:t>
+      </w:r>
+      <w:r>
+        <w:t xml:space="preserve"> των αθλημάτων καθώς και των σταδίων που αυτά θα λαμβάνουν μέρος</w:t>
+      </w:r>
+      <w:r>
+        <w:t>, έτσι ώστε να γίνεται μια σωστή διαχείριση από τους διοργανωτές, αλλά και η σωστή πληροφόρηση των θεατών για τα αγωνίσματα.</w:t>
+      </w:r>
+    </w:p>
+    <w:p>
+      <w:pPr>
+        <w:pStyle w:val="2"/>
+      </w:pPr>
+      <w:bookmarkStart w:id="2" w:name="_Toc528749145"/>
+      <w:r>
+        <w:t>Περιγραφή</w:t>
+      </w:r>
+      <w:r>
+        <w:t xml:space="preserve"> Εφαρμογής</w:t>
+      </w:r>
       <w:bookmarkEnd w:id="2"/>
     </w:p>
-    <w:p>
-      <w:pPr>
-        <w:pStyle w:val="Heading2"/>
-      </w:pPr>
-      <w:bookmarkStart w:id="3" w:name="_Toc528749144"/>
-      <w:r>
-        <w:t>Σκοπός Εφαρμογής</w:t>
+    <w:p/>
+    <w:p>
+      <w:r>
+        <w:t>Τ</w:t>
+      </w:r>
+      <w:r>
+        <w:t xml:space="preserve">α δεδομένα που αποθηκεύονται είναι </w:t>
+      </w:r>
+      <w:r>
+        <w:t>οι αθλητές</w:t>
+      </w:r>
+      <w:r>
+        <w:t>,</w:t>
+      </w:r>
+      <w:r>
+        <w:t xml:space="preserve"> οι ομάδες τους</w:t>
+      </w:r>
+      <w:r>
+        <w:t>,</w:t>
+      </w:r>
+      <w:r>
+        <w:t xml:space="preserve"> τα αθλήματα στα οποία διαγωνίζονται, οι χορηγοί τους</w:t>
+      </w:r>
+      <w:r>
+        <w:t xml:space="preserve"> </w:t>
+      </w:r>
+      <w:r>
+        <w:t xml:space="preserve">κτλ., ενώ θα τη χρησιμοποιούν </w:t>
+      </w:r>
+      <w:r>
+        <w:t>οι διοργανωτές των Ολυμπιακών Αγώνων</w:t>
+      </w:r>
+      <w:r>
+        <w:t>,</w:t>
+      </w:r>
+      <w:r>
+        <w:t xml:space="preserve"> οι αθλητές, οι ομάδες καθώς και οι θεατές τους.</w:t>
+      </w:r>
+    </w:p>
+    <w:p>
+      <w:pPr>
+        <w:pStyle w:val="2"/>
+      </w:pPr>
+      <w:bookmarkStart w:id="3" w:name="_Toc528749146"/>
+      <w:r>
+        <w:t>Απαιτήσεις Εφαρμογής σε Δεδομένα</w:t>
       </w:r>
       <w:bookmarkEnd w:id="3"/>
     </w:p>
-    <w:p>
-      <w:r>
-        <w:t xml:space="preserve">{Αναφέρετε συνοπτικά ποιος είναι ο λόγος ύπαρξης της </w:t>
-      </w:r>
-      <w:r>
-        <w:t>ΒΔ/</w:t>
-      </w:r>
-      <w:r>
-        <w:t>εφαρμογής σας}</w:t>
-      </w:r>
-    </w:p>
-    <w:p>
-      <w:r>
-        <w:t xml:space="preserve">(π.χ. για τη </w:t>
-      </w:r>
-      <w:proofErr w:type="spellStart"/>
-      <w:r>
-        <w:rPr>
-          <w:lang w:val="en-US"/>
-        </w:rPr>
-        <w:t>FlightsDB</w:t>
-      </w:r>
-      <w:proofErr w:type="spellEnd"/>
-      <w:r>
-        <w:t>, ο σκοπός είναι η κατασκευή μιας ΒΔ που θα περιέχει δεδομένα για πτήσεις. Πέρα από την καταγραφή των δρομολογίων, η εφαρμογή θα επιτρέπει την κράτηση εισιτηρίων, την προσπέλαση με χρήση ερωτημάτων για τη διαθεσιμότητα, κτλ.)</w:t>
-      </w:r>
-    </w:p>
-    <w:p>
-      <w:pPr>
-        <w:pStyle w:val="Heading2"/>
-      </w:pPr>
-      <w:bookmarkStart w:id="4" w:name="_Toc528749145"/>
-      <w:r>
-        <w:t>Περιγραφή</w:t>
-      </w:r>
-      <w:r>
-        <w:t xml:space="preserve"> Εφαρμογής</w:t>
-      </w:r>
-      <w:bookmarkEnd w:id="4"/>
-    </w:p>
-    <w:p>
-      <w:r>
-        <w:t xml:space="preserve">{Περιγράψτε </w:t>
-      </w:r>
-      <w:r>
-        <w:t xml:space="preserve">πως θα λειτουργεί </w:t>
-      </w:r>
-      <w:r>
-        <w:t>η εφαρμογή σας, δηλαδή ποια είναι τα δεδομένα που θα αποθηκεύονται</w:t>
-      </w:r>
-      <w:r>
-        <w:t xml:space="preserve"> και πως θα τη χρησιμοποιούν οι χρήστες</w:t>
-      </w:r>
-      <w:r>
-        <w:t>}</w:t>
-      </w:r>
-    </w:p>
-    <w:p>
-      <w:r>
-        <w:t xml:space="preserve">(π.χ. για τη </w:t>
-      </w:r>
-      <w:proofErr w:type="spellStart"/>
-      <w:r>
-        <w:rPr>
-          <w:lang w:val="en-US"/>
-        </w:rPr>
-        <w:t>FlightsDB</w:t>
-      </w:r>
-      <w:proofErr w:type="spellEnd"/>
-      <w:r>
-        <w:t xml:space="preserve">, </w:t>
-      </w:r>
-      <w:r>
-        <w:t xml:space="preserve">τα δεδομένα που αποθηκεύονται είναι πτήσεις, αεροδρόμια, </w:t>
-      </w:r>
-      <w:r>
-        <w:t>κτλ., ενώ θα τη χρησιμοποιούν ελεγκτές εναέριας κυκλοφορίας, υπάλληλοι αεροπορικών εταιριών, καταναλωτές, κτλ.</w:t>
-      </w:r>
-      <w:r>
-        <w:t>)</w:t>
-      </w:r>
-    </w:p>
-    <w:p>
-      <w:pPr>
-        <w:pStyle w:val="Heading2"/>
-      </w:pPr>
-      <w:bookmarkStart w:id="5" w:name="_Toc528749146"/>
-      <w:r>
-        <w:t>Απαιτήσεις Εφαρμογής σε Δεδομένα</w:t>
-      </w:r>
-      <w:bookmarkEnd w:id="5"/>
-    </w:p>
-    <w:p>
-      <w:r>
-        <w:t>{</w:t>
-      </w:r>
-      <w:r>
-        <w:t>Κάντε μια εκτίμηση για το μέγεθος της ΒΔ</w:t>
-      </w:r>
-      <w:r>
-        <w:t xml:space="preserve">, εξηγώντας </w:t>
-      </w:r>
-      <w:r>
-        <w:t>τους όγκους δεδομένων που αναμένεται να αποθηκεύσετε - μπορείτε να αναζητήσετε στοιχεία</w:t>
+    <w:p/>
+    <w:p>
+      <w:r>
+        <w:t>Το πρόγραμμα των Ολυμπιακών Αγώνων αποτελείται από 35 αθλήματα και 408 εκδηλώσεις. Οι θερινοί περιλαμβάνουν 26 αθλήματα και οι χειμερινοί 15. Ο μέγιστος αριθμός αθλητών είναι 10.500</w:t>
+      </w:r>
+      <w:r>
+        <w:t xml:space="preserve"> για τους θερινούς</w:t>
+      </w:r>
+      <w:r>
+        <w:t xml:space="preserve">. </w:t>
+      </w:r>
+      <w:r>
+        <w:t>Τα μετάλλια θα είναι 3 για κάθε αγώνισμα οπότε 105 στο σύνολο για τα 35 αγωνίσματα.</w:t>
       </w:r>
       <w:r>
         <w:t xml:space="preserve"> </w:t>
       </w:r>
-      <w:r>
-        <w:rPr>
-          <w:lang w:val="en-US"/>
-        </w:rPr>
-        <w:t>online</w:t>
-      </w:r>
-      <w:r>
-        <w:t>}</w:t>
-      </w:r>
-    </w:p>
-    <w:p>
-      <w:r>
-        <w:t>(</w:t>
-      </w:r>
-      <w:r>
-        <w:t xml:space="preserve">π.χ. για τη </w:t>
-      </w:r>
-      <w:proofErr w:type="spellStart"/>
-      <w:r>
-        <w:rPr>
-          <w:lang w:val="en-US"/>
-        </w:rPr>
-        <w:t>FlightsDB</w:t>
-      </w:r>
-      <w:proofErr w:type="spellEnd"/>
-      <w:r>
-        <w:t xml:space="preserve"> αναμένεται να έχουμε ~100000 κωδικούς πτήσεων – δηλαδή 100000 πτήσεις την ημέρα, </w:t>
-      </w:r>
-      <w:r>
-        <w:t>επίσης αναμένονται 150 επιβάτες ανά πτήση κατά μέσο όρο, κτλ.</w:t>
-      </w:r>
-      <w:r>
-        <w:t>)</w:t>
-      </w:r>
-    </w:p>
-    <w:p/>
+    </w:p>
     <w:p/>
     <w:p/>
     <w:p/>
@@ -2144,9 +2119,9 @@
     </w:p>
     <w:p>
       <w:pPr>
-        <w:pStyle w:val="Heading1"/>
-      </w:pPr>
-      <w:bookmarkStart w:id="6" w:name="_Toc528749147"/>
+        <w:pStyle w:val="1"/>
+      </w:pPr>
+      <w:bookmarkStart w:id="4" w:name="_Toc528749147"/>
       <w:r>
         <w:lastRenderedPageBreak/>
         <w:t xml:space="preserve">Κατηγορίες </w:t>
@@ -2163,7 +2138,7 @@
       <w:r>
         <w:t>παιτήσεις τους</w:t>
       </w:r>
-      <w:bookmarkEnd w:id="6"/>
+      <w:bookmarkEnd w:id="4"/>
     </w:p>
     <w:p>
       <w:r>
@@ -2183,35 +2158,38 @@
       </w:r>
     </w:p>
     <w:p>
-      <w:r>
-        <w:t xml:space="preserve">Παράδειγμα για τη </w:t>
-      </w:r>
-      <w:proofErr w:type="spellStart"/>
-      <w:r>
-        <w:rPr>
-          <w:lang w:val="en-US"/>
-        </w:rPr>
-        <w:t>FlightsDB</w:t>
-      </w:r>
-      <w:proofErr w:type="spellEnd"/>
-      <w:r>
+      <w:pPr>
+        <w:rPr>
+          <w:lang w:val="en-US"/>
+        </w:rPr>
+      </w:pPr>
+      <w:r>
+        <w:rPr>
+          <w:lang w:val="en-US"/>
+        </w:rPr>
+        <w:t>Olympics DB:</w:t>
+      </w:r>
+    </w:p>
+    <w:p>
+      <w:pPr>
+        <w:rPr>
+          <w:u w:val="single"/>
+        </w:rPr>
+      </w:pPr>
+      <w:r>
+        <w:rPr>
+          <w:u w:val="single"/>
+        </w:rPr>
+        <w:t>Διοργανωτής</w:t>
+      </w:r>
+      <w:r>
+        <w:rPr>
+          <w:u w:val="single"/>
+        </w:rPr>
         <w:t>:</w:t>
       </w:r>
     </w:p>
     <w:p>
-      <w:pPr>
-        <w:rPr>
-          <w:u w:val="single"/>
-        </w:rPr>
-      </w:pPr>
-      <w:r>
-        <w:rPr>
-          <w:u w:val="single"/>
-        </w:rPr>
-        <w:t>Διαχειριστής:</w:t>
-      </w:r>
-    </w:p>
-    <w:p>
       <w:r>
         <w:t>Έχει ως ευθύνη την πλήρη διαχείριση της βάσης δεδομένων. Τα δικαιώματά του περιλαμβάνουν</w:t>
       </w:r>
@@ -2221,115 +2199,85 @@
     </w:p>
     <w:p>
       <w:pPr>
-        <w:pStyle w:val="ListParagraph"/>
+        <w:pStyle w:val="a8"/>
         <w:numPr>
           <w:ilvl w:val="0"/>
           <w:numId w:val="2"/>
         </w:numPr>
       </w:pPr>
       <w:r>
-        <w:t>Πρόσβαση σε όλο το πλήθος των δεδομένων της βάσης, συμπεριλαμβανομένων των στοιχείων επικοινωνίας όλων των χρηστών με σκοπό την επικοινωνία με τους τελευταίους εάν κρίνεται απαραίτητο.</w:t>
-      </w:r>
-    </w:p>
-    <w:p>
-      <w:pPr>
-        <w:pStyle w:val="ListParagraph"/>
+        <w:t xml:space="preserve">Πρόσβαση σε όλο το πλήθος των δεδομένων της βάσης, συμπεριλαμβανομένων των στοιχείων </w:t>
+      </w:r>
+      <w:r>
+        <w:t xml:space="preserve">αγωνισμάτων </w:t>
+      </w:r>
+      <w:r>
+        <w:t xml:space="preserve">όλων των </w:t>
+      </w:r>
+      <w:r>
+        <w:t>αθλητών</w:t>
+      </w:r>
+      <w:r>
+        <w:t xml:space="preserve"> με σκοπό την </w:t>
+      </w:r>
+      <w:r>
+        <w:t>ομαλή διεξαγωγή των αγώνων</w:t>
+      </w:r>
+      <w:r>
+        <w:t>.</w:t>
+      </w:r>
+    </w:p>
+    <w:p>
+      <w:pPr>
+        <w:pStyle w:val="a8"/>
         <w:numPr>
           <w:ilvl w:val="0"/>
           <w:numId w:val="2"/>
         </w:numPr>
       </w:pPr>
       <w:r>
-        <w:t>Δημιουργία νέων ρόλων χρηστών</w:t>
-      </w:r>
-    </w:p>
-    <w:p>
-      <w:pPr>
-        <w:pStyle w:val="ListParagraph"/>
+        <w:t>Δυνατότητα επεξεργασίας οποιουδήποτε πίνακα της ΒΔ.</w:t>
+      </w:r>
+    </w:p>
+    <w:p>
+      <w:pPr>
+        <w:pStyle w:val="a8"/>
         <w:numPr>
           <w:ilvl w:val="0"/>
           <w:numId w:val="2"/>
         </w:numPr>
       </w:pPr>
       <w:r>
-        <w:t>…</w:t>
-      </w:r>
-    </w:p>
-    <w:p>
-      <w:pPr>
-        <w:rPr>
-          <w:u w:val="single"/>
-        </w:rPr>
-      </w:pPr>
-      <w:r>
-        <w:rPr>
-          <w:u w:val="single"/>
-        </w:rPr>
-        <w:t>Υπάλληλος Αεροπορικής Εταιρείας</w:t>
-      </w:r>
-      <w:r>
-        <w:rPr>
-          <w:u w:val="single"/>
-        </w:rPr>
-        <w:t>:</w:t>
-      </w:r>
-    </w:p>
-    <w:p>
-      <w:r>
-        <w:t>Έχει ως ευθύνη τη διαχείριση των κρατήσεων. Τα δικαιώματά του περιλαμβάνουν</w:t>
-      </w:r>
-      <w:r>
-        <w:t>:</w:t>
-      </w:r>
-    </w:p>
-    <w:p>
-      <w:pPr>
-        <w:pStyle w:val="ListParagraph"/>
+        <w:t>Καταχώρηση των  αθλητών στα δωμάτια διαμονής τους.</w:t>
+      </w:r>
+    </w:p>
+    <w:p>
+      <w:pPr>
+        <w:pStyle w:val="a8"/>
         <w:numPr>
           <w:ilvl w:val="0"/>
           <w:numId w:val="2"/>
         </w:numPr>
       </w:pPr>
       <w:r>
-        <w:t>Πρόσβαση σε δεδομένα που αφορούν τις πτήσεις της αεροπορικής εταιρείας, συμπεριλαμβανομένων των</w:t>
-      </w:r>
-      <w:r>
-        <w:t xml:space="preserve"> αγορών εισιτηρίων</w:t>
-      </w:r>
-      <w:r>
-        <w:t>.</w:t>
-      </w:r>
-    </w:p>
-    <w:p>
-      <w:pPr>
-        <w:pStyle w:val="ListParagraph"/>
+        <w:t>Απονομή και καταγραφή των μεταλλίων.</w:t>
+      </w:r>
+    </w:p>
+    <w:p>
+      <w:pPr>
+        <w:pStyle w:val="a8"/>
         <w:numPr>
           <w:ilvl w:val="0"/>
           <w:numId w:val="2"/>
         </w:numPr>
       </w:pPr>
       <w:r>
-        <w:t>Πρόσβαση σ</w:t>
-      </w:r>
-      <w:r>
-        <w:t>το προφίλ της εταιρ</w:t>
-      </w:r>
-      <w:r>
-        <w:t>ε</w:t>
-      </w:r>
-      <w:r>
-        <w:t>ίας και δυνατότητα ενημέρωσής</w:t>
-      </w:r>
-      <w:r>
-        <w:t xml:space="preserve"> </w:t>
-      </w:r>
-      <w:r>
-        <w:t>του</w:t>
-      </w:r>
-    </w:p>
-    <w:p>
-      <w:pPr>
-        <w:pStyle w:val="ListParagraph"/>
+        <w:t>Δυνατότητα</w:t>
+      </w:r>
+    </w:p>
+    <w:p>
+      <w:pPr>
+        <w:pStyle w:val="a8"/>
         <w:numPr>
           <w:ilvl w:val="0"/>
           <w:numId w:val="2"/>
@@ -2339,241 +2287,442 @@
         <w:t>…</w:t>
       </w:r>
     </w:p>
-    <w:p/>
-    <w:p>
-      <w:pPr>
-        <w:spacing w:after="0"/>
-        <w:jc w:val="left"/>
-      </w:pPr>
-      <w:r>
-        <w:br w:type="page"/>
-      </w:r>
-    </w:p>
-    <w:p>
-      <w:pPr>
-        <w:pStyle w:val="Heading1"/>
-      </w:pPr>
-      <w:bookmarkStart w:id="7" w:name="_Toc528749148"/>
-      <w:r>
-        <w:lastRenderedPageBreak/>
-        <w:t>Μοντέλο Οντοτήτων/Συσχετίσεων</w:t>
-      </w:r>
-      <w:bookmarkEnd w:id="7"/>
-    </w:p>
-    <w:p>
-      <w:pPr>
-        <w:pStyle w:val="Heading2"/>
-      </w:pPr>
-      <w:bookmarkStart w:id="8" w:name="_Toc528749149"/>
-      <w:r>
-        <w:t>Γενική Περιγραφή</w:t>
-      </w:r>
-      <w:bookmarkEnd w:id="8"/>
-    </w:p>
-    <w:p>
-      <w:r>
-        <w:t xml:space="preserve">{Αναφέρετε </w:t>
-      </w:r>
-      <w:r>
-        <w:t>συνοπτικά ποιες είναι οι οντότητες του συστήματός σας</w:t>
-      </w:r>
-      <w:r>
-        <w:t xml:space="preserve"> και πως συνδέονται</w:t>
-      </w:r>
-      <w:r>
-        <w:t>.</w:t>
-      </w:r>
-      <w:r>
-        <w:t xml:space="preserve"> Σε αυτό το σημείο μην ξεχάσετε να αναφέρετε</w:t>
-      </w:r>
-      <w:r>
-        <w:t xml:space="preserve"> όλες τις υποθέσεις στις οποίες </w:t>
-      </w:r>
-      <w:r>
-        <w:t>βασίζεστε.</w:t>
-      </w:r>
-      <w:r>
-        <w:t>}</w:t>
-      </w:r>
-    </w:p>
-    <w:p>
-      <w:r>
-        <w:t xml:space="preserve">Παράδειγμα για τη </w:t>
-      </w:r>
-      <w:proofErr w:type="spellStart"/>
-      <w:r>
-        <w:rPr>
-          <w:lang w:val="en-US"/>
-        </w:rPr>
-        <w:t>FlightsDB</w:t>
-      </w:r>
-      <w:proofErr w:type="spellEnd"/>
-      <w:r>
-        <w:t>:</w:t>
-      </w:r>
-    </w:p>
-    <w:p>
-      <w:r>
-        <w:t>Ο</w:t>
-      </w:r>
-      <w:r>
-        <w:t xml:space="preserve">ι οντότητες είναι η Πτήση </w:t>
-      </w:r>
-      <w:r>
-        <w:t>(</w:t>
-      </w:r>
-      <w:proofErr w:type="spellStart"/>
-      <w:r>
-        <w:rPr>
-          <w:lang w:val="en-US"/>
-        </w:rPr>
-        <w:t>FlightInstance</w:t>
-      </w:r>
-      <w:proofErr w:type="spellEnd"/>
-      <w:r>
-        <w:t>)</w:t>
-      </w:r>
-      <w:r>
-        <w:t>, το Αεροδρόμιο</w:t>
-      </w:r>
-      <w:r>
-        <w:t xml:space="preserve"> (</w:t>
-      </w:r>
-      <w:r>
-        <w:rPr>
-          <w:lang w:val="en-US"/>
-        </w:rPr>
-        <w:t>Airport</w:t>
-      </w:r>
-      <w:r>
-        <w:t xml:space="preserve">), </w:t>
-      </w:r>
-      <w:r>
-        <w:t>κτλ.</w:t>
-      </w:r>
-      <w:r>
-        <w:t xml:space="preserve"> </w:t>
-      </w:r>
-      <w:r>
-        <w:t>Για κ</w:t>
-      </w:r>
-      <w:r>
-        <w:t xml:space="preserve">άθε πτήση </w:t>
-      </w:r>
-      <w:r>
-        <w:t xml:space="preserve">θα πρέπει να καταγράφεται </w:t>
-      </w:r>
-      <w:r>
-        <w:t xml:space="preserve">ένα αεροδρόμιο </w:t>
-      </w:r>
-      <w:r>
-        <w:t>αναχώρησης και ένα αεροδρόμιο προορισμού</w:t>
-      </w:r>
-      <w:r>
-        <w:t>…</w:t>
-      </w:r>
-    </w:p>
-    <w:p>
-      <w:r>
-        <w:t>Υποθέσεις:</w:t>
-      </w:r>
-    </w:p>
-    <w:p>
-      <w:pPr>
-        <w:pStyle w:val="ListParagraph"/>
+    <w:p>
+      <w:pPr>
+        <w:rPr>
+          <w:u w:val="single"/>
+        </w:rPr>
+      </w:pPr>
+      <w:r>
+        <w:rPr>
+          <w:u w:val="single"/>
+        </w:rPr>
+        <w:t>Ομάδα:</w:t>
+      </w:r>
+    </w:p>
+    <w:p>
+      <w:r>
+        <w:t>Τα δικαιώματα της περιλαμβάνουν:</w:t>
+      </w:r>
+    </w:p>
+    <w:p>
+      <w:pPr>
+        <w:pStyle w:val="a8"/>
         <w:numPr>
           <w:ilvl w:val="0"/>
           <w:numId w:val="2"/>
         </w:numPr>
       </w:pPr>
       <w:r>
-        <w:t>Ο κωδικός πτήσης είναι μοναδικός για κάθε ημέρα.</w:t>
-      </w:r>
-      <w:r>
-        <w:t xml:space="preserve"> Για παράδειγμα</w:t>
-      </w:r>
-      <w:r>
-        <w:t xml:space="preserve">, </w:t>
-      </w:r>
-      <w:r>
-        <w:t xml:space="preserve">εφόσον </w:t>
-      </w:r>
-      <w:r>
-        <w:t xml:space="preserve">ο κωδικός </w:t>
-      </w:r>
-      <w:r>
-        <w:t xml:space="preserve">101 </w:t>
-      </w:r>
-      <w:r>
-        <w:t xml:space="preserve">αντιστοιχεί σε μια </w:t>
-      </w:r>
-      <w:r>
-        <w:t xml:space="preserve">συγκεκριμένη </w:t>
-      </w:r>
-      <w:r>
-        <w:t xml:space="preserve">πτήση </w:t>
-      </w:r>
-      <w:r>
-        <w:t xml:space="preserve">(ασχέτως αεροδρομίων) </w:t>
-      </w:r>
-      <w:r>
-        <w:t>την ημερομηνία 27/12/2018</w:t>
-      </w:r>
-      <w:r>
-        <w:t>, τότε</w:t>
-      </w:r>
-      <w:r>
-        <w:t xml:space="preserve"> </w:t>
-      </w:r>
-      <w:r>
-        <w:t xml:space="preserve">ο ίδιος κωδικός (101) δε μπορεί να </w:t>
-      </w:r>
-      <w:r>
-        <w:t>είναι ο κωδικός</w:t>
-      </w:r>
-      <w:r>
-        <w:t xml:space="preserve"> καμία</w:t>
-      </w:r>
-      <w:r>
-        <w:t>ς</w:t>
-      </w:r>
-      <w:r>
-        <w:t xml:space="preserve"> άλλη</w:t>
-      </w:r>
-      <w:r>
-        <w:t>ς</w:t>
-      </w:r>
-      <w:r>
-        <w:t xml:space="preserve"> πτήση</w:t>
-      </w:r>
-      <w:r>
-        <w:t>ς</w:t>
-      </w:r>
-      <w:r>
-        <w:t>.</w:t>
-      </w:r>
-    </w:p>
-    <w:p>
-      <w:pPr>
-        <w:pStyle w:val="ListParagraph"/>
+        <w:t xml:space="preserve">Πρόσβαση </w:t>
+      </w:r>
+      <w:r>
+        <w:t>σε δεδομένα που αφορούν τους αθλητές της, καθώς και τους χορηγούς τους.</w:t>
+      </w:r>
+    </w:p>
+    <w:p>
+      <w:pPr>
+        <w:pStyle w:val="a8"/>
         <w:numPr>
           <w:ilvl w:val="0"/>
           <w:numId w:val="2"/>
         </w:numPr>
       </w:pPr>
       <w:r>
+        <w:t xml:space="preserve">Πρόσβαση σε δεδομένα </w:t>
+      </w:r>
+      <w:r>
+        <w:t>αθλημάτων και σταδίων και τις ημερομηνίες διεξαγωγής αυτών.</w:t>
+      </w:r>
+    </w:p>
+    <w:p>
+      <w:pPr>
+        <w:pStyle w:val="a8"/>
+        <w:numPr>
+          <w:ilvl w:val="0"/>
+          <w:numId w:val="2"/>
+        </w:numPr>
+      </w:pPr>
+      <w:r>
         <w:t>…</w:t>
       </w:r>
     </w:p>
-    <w:p>
-      <w:pPr>
-        <w:pStyle w:val="Heading2"/>
-      </w:pPr>
-      <w:bookmarkStart w:id="9" w:name="_Toc528749150"/>
+    <w:p/>
+    <w:p/>
+    <w:p>
+      <w:pPr>
+        <w:rPr>
+          <w:u w:val="single"/>
+        </w:rPr>
+      </w:pPr>
+      <w:r>
+        <w:rPr>
+          <w:u w:val="single"/>
+        </w:rPr>
+        <w:t>Αθλητής:</w:t>
+      </w:r>
+    </w:p>
+    <w:p>
+      <w:r>
+        <w:t>Τα δικαιώματά του περιλαμβάνουν</w:t>
+      </w:r>
+      <w:r>
+        <w:t>:</w:t>
+      </w:r>
+    </w:p>
+    <w:p>
+      <w:pPr>
+        <w:pStyle w:val="a8"/>
+        <w:numPr>
+          <w:ilvl w:val="0"/>
+          <w:numId w:val="2"/>
+        </w:numPr>
+      </w:pPr>
+      <w:r>
+        <w:t xml:space="preserve">Πρόσβαση σε δεδομένα που αφορούν </w:t>
+      </w:r>
+      <w:r>
+        <w:t>τα αθλήματα στα οποία λαμβάνει μέρος, καθώς και τα στάδια και τις ημερομηνίες αυτών</w:t>
+      </w:r>
+      <w:r>
+        <w:t>.</w:t>
+      </w:r>
+    </w:p>
+    <w:p>
+      <w:pPr>
+        <w:pStyle w:val="a8"/>
+        <w:numPr>
+          <w:ilvl w:val="0"/>
+          <w:numId w:val="2"/>
+        </w:numPr>
+      </w:pPr>
+      <w:r>
+        <w:t>Πρόσβαση σ</w:t>
+      </w:r>
+      <w:r>
+        <w:t xml:space="preserve">το προφίλ </w:t>
+      </w:r>
+      <w:r>
+        <w:t>της ομάδας του και των συναθλητών του.</w:t>
+      </w:r>
+    </w:p>
+    <w:p>
+      <w:pPr>
+        <w:pStyle w:val="a8"/>
+        <w:numPr>
+          <w:ilvl w:val="0"/>
+          <w:numId w:val="2"/>
+        </w:numPr>
+      </w:pPr>
+      <w:r>
+        <w:t xml:space="preserve">Πρόσβαση στον πίνακα </w:t>
+      </w:r>
+      <w:r>
+        <w:rPr>
+          <w:lang w:val="en-US"/>
+        </w:rPr>
+        <w:t>Apartments</w:t>
+      </w:r>
+      <w:r>
+        <w:t xml:space="preserve"> </w:t>
+      </w:r>
+      <w:r>
+        <w:t>για να πληροφορηθεί που διαμένει.</w:t>
+      </w:r>
+    </w:p>
+    <w:p>
+      <w:pPr>
+        <w:pStyle w:val="a8"/>
+        <w:numPr>
+          <w:ilvl w:val="0"/>
+          <w:numId w:val="2"/>
+        </w:numPr>
+      </w:pPr>
+      <w:r>
+        <w:t>…</w:t>
+      </w:r>
+    </w:p>
+    <w:p/>
+    <w:p>
+      <w:pPr>
+        <w:rPr>
+          <w:u w:val="single"/>
+        </w:rPr>
+      </w:pPr>
+      <w:r>
+        <w:rPr>
+          <w:u w:val="single"/>
+        </w:rPr>
+        <w:t>Θεατής:</w:t>
+      </w:r>
+    </w:p>
+    <w:p>
+      <w:r>
+        <w:t>Τα δικαιώματα του περιλαμβάνουν:</w:t>
+      </w:r>
+    </w:p>
+    <w:p>
+      <w:pPr>
+        <w:pStyle w:val="a8"/>
+        <w:numPr>
+          <w:ilvl w:val="0"/>
+          <w:numId w:val="2"/>
+        </w:numPr>
+      </w:pPr>
+      <w:r>
+        <w:t xml:space="preserve">Πρόσβαση </w:t>
+      </w:r>
+    </w:p>
+    <w:p>
+      <w:pPr>
+        <w:pStyle w:val="a8"/>
+        <w:numPr>
+          <w:ilvl w:val="0"/>
+          <w:numId w:val="2"/>
+        </w:numPr>
+      </w:pPr>
+      <w:r>
+        <w:t>…</w:t>
+      </w:r>
+    </w:p>
+    <w:p/>
+    <w:p/>
+    <w:p/>
+    <w:p>
+      <w:pPr>
+        <w:spacing w:after="0"/>
+        <w:jc w:val="left"/>
+      </w:pPr>
+      <w:r>
+        <w:lastRenderedPageBreak/>
+        <w:br w:type="page"/>
+      </w:r>
+    </w:p>
+    <w:p>
+      <w:pPr>
+        <w:pStyle w:val="1"/>
+      </w:pPr>
+      <w:bookmarkStart w:id="5" w:name="_Toc528749148"/>
+      <w:r>
+        <w:lastRenderedPageBreak/>
+        <w:t>Μοντέλο Οντοτήτων/Συσχετίσεων</w:t>
+      </w:r>
+      <w:bookmarkEnd w:id="5"/>
+    </w:p>
+    <w:p>
+      <w:pPr>
+        <w:pStyle w:val="2"/>
+      </w:pPr>
+      <w:bookmarkStart w:id="6" w:name="_Toc528749149"/>
+      <w:r>
+        <w:t>Γενική Περιγραφή</w:t>
+      </w:r>
+      <w:bookmarkEnd w:id="6"/>
+    </w:p>
+    <w:p>
+      <w:r>
+        <w:t xml:space="preserve">{Αναφέρετε </w:t>
+      </w:r>
+      <w:r>
+        <w:t>συνοπτικά ποιες είναι οι οντότητες του συστήματός σας</w:t>
+      </w:r>
+      <w:r>
+        <w:t xml:space="preserve"> και πως συνδέονται</w:t>
+      </w:r>
+      <w:r>
+        <w:t>.</w:t>
+      </w:r>
+      <w:r>
+        <w:t xml:space="preserve"> Σε αυτό το σημείο μην ξεχάσετε να αναφέρετε</w:t>
+      </w:r>
+      <w:r>
+        <w:t xml:space="preserve"> όλες τις υποθέσεις στις οποίες </w:t>
+      </w:r>
+      <w:r>
+        <w:t>βασίζεστε.</w:t>
+      </w:r>
+      <w:r>
+        <w:t>}</w:t>
+      </w:r>
+    </w:p>
+    <w:p>
+      <w:r>
+        <w:t xml:space="preserve">Παράδειγμα για τη </w:t>
+      </w:r>
+      <w:proofErr w:type="spellStart"/>
+      <w:r>
+        <w:rPr>
+          <w:lang w:val="en-US"/>
+        </w:rPr>
+        <w:t>FlightsDB</w:t>
+      </w:r>
+      <w:proofErr w:type="spellEnd"/>
+      <w:r>
+        <w:t>:</w:t>
+      </w:r>
+    </w:p>
+    <w:p>
+      <w:r>
+        <w:t>Ο</w:t>
+      </w:r>
+      <w:r>
+        <w:t xml:space="preserve">ι οντότητες είναι η Πτήση </w:t>
+      </w:r>
+      <w:r>
+        <w:t>(</w:t>
+      </w:r>
+      <w:proofErr w:type="spellStart"/>
+      <w:r>
+        <w:rPr>
+          <w:lang w:val="en-US"/>
+        </w:rPr>
+        <w:t>FlightInstance</w:t>
+      </w:r>
+      <w:proofErr w:type="spellEnd"/>
+      <w:r>
+        <w:t>)</w:t>
+      </w:r>
+      <w:r>
+        <w:t>, το Αεροδρόμιο</w:t>
+      </w:r>
+      <w:r>
+        <w:t xml:space="preserve"> (</w:t>
+      </w:r>
+      <w:r>
+        <w:rPr>
+          <w:lang w:val="en-US"/>
+        </w:rPr>
+        <w:t>Airport</w:t>
+      </w:r>
+      <w:r>
+        <w:t xml:space="preserve">), </w:t>
+      </w:r>
+      <w:r>
+        <w:t>κτλ.</w:t>
+      </w:r>
+      <w:r>
+        <w:t xml:space="preserve"> </w:t>
+      </w:r>
+      <w:r>
+        <w:t>Για κ</w:t>
+      </w:r>
+      <w:r>
+        <w:t xml:space="preserve">άθε πτήση </w:t>
+      </w:r>
+      <w:r>
+        <w:t xml:space="preserve">θα πρέπει να καταγράφεται </w:t>
+      </w:r>
+      <w:r>
+        <w:t xml:space="preserve">ένα αεροδρόμιο </w:t>
+      </w:r>
+      <w:r>
+        <w:t>αναχώρησης και ένα αεροδρόμιο προορισμού</w:t>
+      </w:r>
+      <w:r>
+        <w:t>…</w:t>
+      </w:r>
+    </w:p>
+    <w:p>
+      <w:r>
+        <w:t>Υποθέσεις:</w:t>
+      </w:r>
+    </w:p>
+    <w:p>
+      <w:pPr>
+        <w:pStyle w:val="a8"/>
+        <w:numPr>
+          <w:ilvl w:val="0"/>
+          <w:numId w:val="2"/>
+        </w:numPr>
+      </w:pPr>
+      <w:r>
+        <w:t>Ο κωδικός πτήσης είναι μοναδικός για κάθε ημέρα.</w:t>
+      </w:r>
+      <w:r>
+        <w:t xml:space="preserve"> Για παράδειγμα</w:t>
+      </w:r>
+      <w:r>
+        <w:t xml:space="preserve">, </w:t>
+      </w:r>
+      <w:r>
+        <w:t xml:space="preserve">εφόσον </w:t>
+      </w:r>
+      <w:r>
+        <w:t xml:space="preserve">ο κωδικός </w:t>
+      </w:r>
+      <w:r>
+        <w:t xml:space="preserve">101 </w:t>
+      </w:r>
+      <w:r>
+        <w:t xml:space="preserve">αντιστοιχεί σε μια </w:t>
+      </w:r>
+      <w:r>
+        <w:t xml:space="preserve">συγκεκριμένη </w:t>
+      </w:r>
+      <w:r>
+        <w:t xml:space="preserve">πτήση </w:t>
+      </w:r>
+      <w:r>
+        <w:t xml:space="preserve">(ασχέτως αεροδρομίων) </w:t>
+      </w:r>
+      <w:r>
+        <w:t>την ημερομηνία 27/12/2018</w:t>
+      </w:r>
+      <w:r>
+        <w:t>, τότε</w:t>
+      </w:r>
+      <w:r>
+        <w:t xml:space="preserve"> </w:t>
+      </w:r>
+      <w:r>
+        <w:t xml:space="preserve">ο ίδιος κωδικός (101) δε μπορεί να </w:t>
+      </w:r>
+      <w:r>
+        <w:t>είναι ο κωδικός</w:t>
+      </w:r>
+      <w:r>
+        <w:t xml:space="preserve"> καμία</w:t>
+      </w:r>
+      <w:r>
+        <w:t>ς</w:t>
+      </w:r>
+      <w:r>
+        <w:t xml:space="preserve"> άλλη</w:t>
+      </w:r>
+      <w:r>
+        <w:t>ς</w:t>
+      </w:r>
+      <w:r>
+        <w:t xml:space="preserve"> πτήση</w:t>
+      </w:r>
+      <w:r>
+        <w:t>ς</w:t>
+      </w:r>
+      <w:r>
+        <w:t>.</w:t>
+      </w:r>
+    </w:p>
+    <w:p>
+      <w:pPr>
+        <w:pStyle w:val="a8"/>
+        <w:numPr>
+          <w:ilvl w:val="0"/>
+          <w:numId w:val="2"/>
+        </w:numPr>
+      </w:pPr>
+      <w:r>
+        <w:t>…</w:t>
+      </w:r>
+    </w:p>
+    <w:p>
+      <w:pPr>
+        <w:pStyle w:val="2"/>
+      </w:pPr>
+      <w:bookmarkStart w:id="7" w:name="_Toc528749150"/>
       <w:r>
         <w:t>Καθορισμός Οντοτήτων</w:t>
       </w:r>
-      <w:bookmarkEnd w:id="9"/>
+      <w:bookmarkEnd w:id="7"/>
     </w:p>
     <w:p>
       <w:r>
@@ -2607,14 +2756,14 @@
     </w:p>
     <w:tbl>
       <w:tblPr>
-        <w:tblStyle w:val="TableGrid"/>
+        <w:tblStyle w:val="af1"/>
         <w:tblW w:w="0" w:type="auto"/>
         <w:tblLook w:val="04A0" w:firstRow="1" w:lastRow="0" w:firstColumn="1" w:lastColumn="0" w:noHBand="0" w:noVBand="1"/>
       </w:tblPr>
       <w:tblGrid>
-        <w:gridCol w:w="2376"/>
-        <w:gridCol w:w="2127"/>
-        <w:gridCol w:w="4019"/>
+        <w:gridCol w:w="2329"/>
+        <w:gridCol w:w="2109"/>
+        <w:gridCol w:w="3858"/>
       </w:tblGrid>
       <w:tr>
         <w:tc>
@@ -2996,13 +3145,13 @@
     </w:tbl>
     <w:p>
       <w:pPr>
-        <w:pStyle w:val="Heading2"/>
-      </w:pPr>
-      <w:bookmarkStart w:id="10" w:name="_Toc528749151"/>
+        <w:pStyle w:val="2"/>
+      </w:pPr>
+      <w:bookmarkStart w:id="8" w:name="_Toc528749151"/>
       <w:r>
         <w:t>Καθορισμός Συσχετίσεων</w:t>
       </w:r>
-      <w:bookmarkEnd w:id="10"/>
+      <w:bookmarkEnd w:id="8"/>
     </w:p>
     <w:p>
       <w:r>
@@ -3027,13 +3176,13 @@
     </w:p>
     <w:tbl>
       <w:tblPr>
-        <w:tblStyle w:val="TableGrid"/>
+        <w:tblStyle w:val="af1"/>
         <w:tblW w:w="0" w:type="auto"/>
         <w:tblLook w:val="04A0" w:firstRow="1" w:lastRow="0" w:firstColumn="1" w:lastColumn="0" w:noHBand="0" w:noVBand="1"/>
       </w:tblPr>
       <w:tblGrid>
-        <w:gridCol w:w="2376"/>
-        <w:gridCol w:w="6146"/>
+        <w:gridCol w:w="2340"/>
+        <w:gridCol w:w="5956"/>
       </w:tblGrid>
       <w:tr>
         <w:tc>
@@ -3363,14 +3512,14 @@
     <w:p/>
     <w:p>
       <w:pPr>
-        <w:pStyle w:val="Heading2"/>
-      </w:pPr>
-      <w:bookmarkStart w:id="11" w:name="_Toc528749152"/>
+        <w:pStyle w:val="2"/>
+      </w:pPr>
+      <w:bookmarkStart w:id="9" w:name="_Toc528749152"/>
       <w:r>
         <w:lastRenderedPageBreak/>
         <w:t>Διάγραμμα Οντοτήτων/Συσχετίσεων</w:t>
       </w:r>
-      <w:bookmarkEnd w:id="11"/>
+      <w:bookmarkEnd w:id="9"/>
     </w:p>
     <w:p>
       <w:r>
@@ -3493,24 +3642,24 @@
     </w:p>
     <w:p>
       <w:pPr>
-        <w:pStyle w:val="Heading1"/>
-      </w:pPr>
-      <w:bookmarkStart w:id="12" w:name="_Toc528749153"/>
+        <w:pStyle w:val="1"/>
+      </w:pPr>
+      <w:bookmarkStart w:id="10" w:name="_Toc528749153"/>
       <w:r>
         <w:lastRenderedPageBreak/>
         <w:t>Σχεσιακό Μοντέλο</w:t>
       </w:r>
-      <w:bookmarkEnd w:id="12"/>
-    </w:p>
-    <w:p>
-      <w:pPr>
-        <w:pStyle w:val="Heading2"/>
-      </w:pPr>
-      <w:bookmarkStart w:id="13" w:name="_Toc528749154"/>
+      <w:bookmarkEnd w:id="10"/>
+    </w:p>
+    <w:p>
+      <w:pPr>
+        <w:pStyle w:val="2"/>
+      </w:pPr>
+      <w:bookmarkStart w:id="11" w:name="_Toc528749154"/>
       <w:r>
         <w:t>Πεδία Ορισμού</w:t>
       </w:r>
-      <w:bookmarkEnd w:id="13"/>
+      <w:bookmarkEnd w:id="11"/>
     </w:p>
     <w:p>
       <w:r>
@@ -3541,13 +3690,13 @@
     </w:p>
     <w:tbl>
       <w:tblPr>
-        <w:tblStyle w:val="TableGrid"/>
+        <w:tblStyle w:val="af1"/>
         <w:tblW w:w="0" w:type="auto"/>
         <w:tblLook w:val="04A0" w:firstRow="1" w:lastRow="0" w:firstColumn="1" w:lastColumn="0" w:noHBand="0" w:noVBand="1"/>
       </w:tblPr>
       <w:tblGrid>
-        <w:gridCol w:w="2376"/>
-        <w:gridCol w:w="6146"/>
+        <w:gridCol w:w="2375"/>
+        <w:gridCol w:w="5921"/>
       </w:tblGrid>
       <w:tr>
         <w:tc>
@@ -3825,13 +3974,13 @@
     <w:p/>
     <w:p>
       <w:pPr>
-        <w:pStyle w:val="Heading2"/>
-      </w:pPr>
-      <w:bookmarkStart w:id="14" w:name="_Toc528749155"/>
+        <w:pStyle w:val="2"/>
+      </w:pPr>
+      <w:bookmarkStart w:id="12" w:name="_Toc528749155"/>
       <w:r>
         <w:t>Σχέσεις</w:t>
       </w:r>
-      <w:bookmarkEnd w:id="14"/>
+      <w:bookmarkEnd w:id="12"/>
     </w:p>
     <w:p>
       <w:r>
@@ -3864,13 +4013,13 @@
     </w:p>
     <w:tbl>
       <w:tblPr>
-        <w:tblStyle w:val="TableGrid"/>
+        <w:tblStyle w:val="af1"/>
         <w:tblW w:w="0" w:type="auto"/>
         <w:tblLook w:val="04A0" w:firstRow="1" w:lastRow="0" w:firstColumn="1" w:lastColumn="0" w:noHBand="0" w:noVBand="1"/>
       </w:tblPr>
       <w:tblGrid>
-        <w:gridCol w:w="2376"/>
-        <w:gridCol w:w="6146"/>
+        <w:gridCol w:w="2333"/>
+        <w:gridCol w:w="5963"/>
       </w:tblGrid>
       <w:tr>
         <w:tc>
@@ -4303,13 +4452,13 @@
     <w:p/>
     <w:p>
       <w:pPr>
-        <w:pStyle w:val="Heading2"/>
-      </w:pPr>
-      <w:bookmarkStart w:id="15" w:name="_Toc528749156"/>
+        <w:pStyle w:val="2"/>
+      </w:pPr>
+      <w:bookmarkStart w:id="13" w:name="_Toc528749156"/>
       <w:r>
         <w:t xml:space="preserve">Σχεσιακό </w:t>
       </w:r>
-      <w:bookmarkEnd w:id="15"/>
+      <w:bookmarkEnd w:id="13"/>
       <w:r>
         <w:t>Σχήμα</w:t>
       </w:r>
@@ -4402,10 +4551,7 @@
       </w:r>
     </w:p>
     <w:p/>
-    <w:p>
-      <w:bookmarkStart w:id="16" w:name="_GoBack"/>
-      <w:bookmarkEnd w:id="16"/>
-    </w:p>
+    <w:p/>
     <w:p>
       <w:r>
         <w:rPr>
@@ -4466,13 +4612,13 @@
     <w:p/>
     <w:p>
       <w:pPr>
-        <w:pStyle w:val="Heading2"/>
-      </w:pPr>
-      <w:bookmarkStart w:id="17" w:name="_Toc528749157"/>
+        <w:pStyle w:val="2"/>
+      </w:pPr>
+      <w:bookmarkStart w:id="14" w:name="_Toc528749157"/>
       <w:r>
         <w:t>Όψεις</w:t>
       </w:r>
-      <w:bookmarkEnd w:id="17"/>
+      <w:bookmarkEnd w:id="14"/>
     </w:p>
     <w:p>
       <w:r>
@@ -4529,7 +4675,7 @@
     </w:p>
     <w:p>
       <w:pPr>
-        <w:pStyle w:val="ListParagraph"/>
+        <w:pStyle w:val="a8"/>
         <w:numPr>
           <w:ilvl w:val="0"/>
           <w:numId w:val="2"/>
@@ -4636,7 +4782,7 @@
     </w:p>
     <w:p>
       <w:pPr>
-        <w:pStyle w:val="ListParagraph"/>
+        <w:pStyle w:val="a8"/>
         <w:numPr>
           <w:ilvl w:val="0"/>
           <w:numId w:val="2"/>
@@ -5062,24 +5208,24 @@
     </w:p>
     <w:p>
       <w:pPr>
-        <w:pStyle w:val="Heading1"/>
-      </w:pPr>
-      <w:bookmarkStart w:id="18" w:name="_Toc528749158"/>
+        <w:pStyle w:val="1"/>
+      </w:pPr>
+      <w:bookmarkStart w:id="15" w:name="_Toc528749158"/>
       <w:r>
         <w:lastRenderedPageBreak/>
         <w:t>Παραδείγματα</w:t>
       </w:r>
-      <w:bookmarkEnd w:id="18"/>
-    </w:p>
-    <w:p>
-      <w:pPr>
-        <w:pStyle w:val="Heading2"/>
-      </w:pPr>
-      <w:bookmarkStart w:id="19" w:name="_Toc528749159"/>
+      <w:bookmarkEnd w:id="15"/>
+    </w:p>
+    <w:p>
+      <w:pPr>
+        <w:pStyle w:val="2"/>
+      </w:pPr>
+      <w:bookmarkStart w:id="16" w:name="_Toc528749159"/>
       <w:r>
         <w:t>Παραδείγματα Πινάκων</w:t>
       </w:r>
-      <w:bookmarkEnd w:id="19"/>
+      <w:bookmarkEnd w:id="16"/>
     </w:p>
     <w:p>
       <w:r>
@@ -5137,15 +5283,15 @@
     </w:p>
     <w:tbl>
       <w:tblPr>
-        <w:tblStyle w:val="TableGrid"/>
+        <w:tblStyle w:val="af1"/>
         <w:tblW w:w="5000" w:type="pct"/>
         <w:tblLook w:val="04A0" w:firstRow="1" w:lastRow="0" w:firstColumn="1" w:lastColumn="0" w:noHBand="0" w:noVBand="1"/>
       </w:tblPr>
       <w:tblGrid>
-        <w:gridCol w:w="1767"/>
-        <w:gridCol w:w="2499"/>
-        <w:gridCol w:w="2129"/>
-        <w:gridCol w:w="2127"/>
+        <w:gridCol w:w="1721"/>
+        <w:gridCol w:w="2432"/>
+        <w:gridCol w:w="2072"/>
+        <w:gridCol w:w="2071"/>
       </w:tblGrid>
       <w:tr>
         <w:tc>
@@ -5377,7 +5523,6 @@
                 <w:lang w:val="en-US"/>
               </w:rPr>
             </w:pPr>
-            <w:proofErr w:type="spellStart"/>
             <w:r>
               <w:rPr>
                 <w:lang w:val="en-US"/>
@@ -5390,7 +5535,6 @@
               </w:rPr>
               <w:t>eftherios</w:t>
             </w:r>
-            <w:proofErr w:type="spellEnd"/>
             <w:r>
               <w:t xml:space="preserve"> </w:t>
             </w:r>
@@ -5472,19 +5616,11 @@
                 <w:lang w:val="en-US"/>
               </w:rPr>
             </w:pPr>
-            <w:proofErr w:type="spellStart"/>
-            <w:r>
-              <w:rPr>
-                <w:lang w:val="en-US"/>
-              </w:rPr>
-              <w:t>Megas</w:t>
-            </w:r>
-            <w:proofErr w:type="spellEnd"/>
-            <w:r>
-              <w:rPr>
-                <w:lang w:val="en-US"/>
-              </w:rPr>
-              <w:t xml:space="preserve"> Alexandros</w:t>
+            <w:r>
+              <w:rPr>
+                <w:lang w:val="en-US"/>
+              </w:rPr>
+              <w:t>Megas Alexandros</w:t>
             </w:r>
           </w:p>
         </w:tc>
@@ -5536,13 +5672,13 @@
     <w:p/>
     <w:p>
       <w:pPr>
-        <w:pStyle w:val="Heading2"/>
-      </w:pPr>
-      <w:bookmarkStart w:id="20" w:name="_Toc528749160"/>
+        <w:pStyle w:val="2"/>
+      </w:pPr>
+      <w:bookmarkStart w:id="17" w:name="_Toc528749160"/>
       <w:r>
         <w:t>Παραδείγματα Ερωτημάτων</w:t>
       </w:r>
-      <w:bookmarkEnd w:id="20"/>
+      <w:bookmarkEnd w:id="17"/>
     </w:p>
     <w:p>
       <w:r>
@@ -5623,7 +5759,7 @@
     </w:p>
     <w:p>
       <w:pPr>
-        <w:pStyle w:val="ListParagraph"/>
+        <w:pStyle w:val="a8"/>
         <w:numPr>
           <w:ilvl w:val="0"/>
           <w:numId w:val="2"/>
@@ -5686,7 +5822,7 @@
     </w:p>
     <w:p>
       <w:pPr>
-        <w:pStyle w:val="ListParagraph"/>
+        <w:pStyle w:val="a8"/>
         <w:numPr>
           <w:ilvl w:val="0"/>
           <w:numId w:val="2"/>
@@ -6186,7 +6322,7 @@
 </file>
 
 <file path=word/numbering.xml><?xml version="1.0" encoding="utf-8"?>
-<w:numbering xmlns:wpc="http://schemas.microsoft.com/office/word/2010/wordprocessingCanvas" xmlns:cx="http://schemas.microsoft.com/office/drawing/2014/chartex" xmlns:cx1="http://schemas.microsoft.com/office/drawing/2015/9/8/chartex" xmlns:cx2="http://schemas.microsoft.com/office/drawing/2015/10/21/chartex" xmlns:cx3="http://schemas.microsoft.com/office/drawing/2016/5/9/chartex" xmlns:cx4="http://schemas.microsoft.com/office/drawing/2016/5/10/chartex" xmlns:cx5="http://schemas.microsoft.com/office/drawing/2016/5/11/chartex" xmlns:cx6="http://schemas.microsoft.com/office/drawing/2016/5/12/chartex" xmlns:cx7="http://schemas.microsoft.com/office/drawing/2016/5/13/chartex" xmlns:cx8="http://schemas.microsoft.com/office/drawing/2016/5/14/chartex" xmlns:mc="http://schemas.openxmlformats.org/markup-compatibility/2006" xmlns:aink="http://schemas.microsoft.com/office/drawing/2016/ink" xmlns:am3d="http://schemas.microsoft.com/office/drawing/2017/model3d" xmlns:o="urn:schemas-microsoft-com:office:office" xmlns:r="http://schemas.openxmlformats.org/officeDocument/2006/relationships" xmlns:m="http://schemas.openxmlformats.org/officeDocument/2006/math" xmlns:v="urn:schemas-microsoft-com:vml" xmlns:wp14="http://schemas.microsoft.com/office/word/2010/wordprocessingDrawing" xmlns:wp="http://schemas.openxmlformats.org/drawingml/2006/wordprocessingDrawing" xmlns:w10="urn:schemas-microsoft-com:office:word" xmlns:w="http://schemas.openxmlformats.org/wordprocessingml/2006/main" xmlns:w14="http://schemas.microsoft.com/office/word/2010/wordml" xmlns:w15="http://schemas.microsoft.com/office/word/2012/wordml" xmlns:w16cex="http://schemas.microsoft.com/office/word/2018/wordml/cex" xmlns:w16cid="http://schemas.microsoft.com/office/word/2016/wordml/cid" xmlns:w16="http://schemas.microsoft.com/office/word/2018/wordml" xmlns:w16se="http://schemas.microsoft.com/office/word/2015/wordml/symex" xmlns:wpg="http://schemas.microsoft.com/office/word/2010/wordprocessingGroup" xmlns:wpi="http://schemas.microsoft.com/office/word/2010/wordprocessingInk" xmlns:wne="http://schemas.microsoft.com/office/word/2006/wordml" xmlns:wps="http://schemas.microsoft.com/office/word/2010/wordprocessingShape" mc:Ignorable="w14 w15 w16se w16cid w16 w16cex wp14">
+<w:numbering xmlns:wpc="http://schemas.microsoft.com/office/word/2010/wordprocessingCanvas" xmlns:cx="http://schemas.microsoft.com/office/drawing/2014/chartex" xmlns:cx1="http://schemas.microsoft.com/office/drawing/2015/9/8/chartex" xmlns:cx2="http://schemas.microsoft.com/office/drawing/2015/10/21/chartex" xmlns:cx3="http://schemas.microsoft.com/office/drawing/2016/5/9/chartex" xmlns:cx4="http://schemas.microsoft.com/office/drawing/2016/5/10/chartex" xmlns:cx5="http://schemas.microsoft.com/office/drawing/2016/5/11/chartex" xmlns:cx6="http://schemas.microsoft.com/office/drawing/2016/5/12/chartex" xmlns:cx7="http://schemas.microsoft.com/office/drawing/2016/5/13/chartex" xmlns:cx8="http://schemas.microsoft.com/office/drawing/2016/5/14/chartex" xmlns:mc="http://schemas.openxmlformats.org/markup-compatibility/2006" xmlns:aink="http://schemas.microsoft.com/office/drawing/2016/ink" xmlns:am3d="http://schemas.microsoft.com/office/drawing/2017/model3d" xmlns:o="urn:schemas-microsoft-com:office:office" xmlns:r="http://schemas.openxmlformats.org/officeDocument/2006/relationships" xmlns:m="http://schemas.openxmlformats.org/officeDocument/2006/math" xmlns:v="urn:schemas-microsoft-com:vml" xmlns:wp14="http://schemas.microsoft.com/office/word/2010/wordprocessingDrawing" xmlns:wp="http://schemas.openxmlformats.org/drawingml/2006/wordprocessingDrawing" xmlns:w10="urn:schemas-microsoft-com:office:word" xmlns:w="http://schemas.openxmlformats.org/wordprocessingml/2006/main" xmlns:w14="http://schemas.microsoft.com/office/word/2010/wordml" xmlns:w15="http://schemas.microsoft.com/office/word/2012/wordml" xmlns:w16cex="http://schemas.microsoft.com/office/word/2018/wordml/cex" xmlns:w16cid="http://schemas.microsoft.com/office/word/2016/wordml/cid" xmlns:w16="http://schemas.microsoft.com/office/word/2018/wordml" xmlns:w16sdtdh="http://schemas.microsoft.com/office/word/2020/wordml/sdtdatahash" xmlns:w16se="http://schemas.microsoft.com/office/word/2015/wordml/symex" xmlns:wpg="http://schemas.microsoft.com/office/word/2010/wordprocessingGroup" xmlns:wpi="http://schemas.microsoft.com/office/word/2010/wordprocessingInk" xmlns:wne="http://schemas.microsoft.com/office/word/2006/wordml" xmlns:wps="http://schemas.microsoft.com/office/word/2010/wordprocessingShape" mc:Ignorable="w14 w15 w16se w16cid w16 w16cex w16sdtdh wp14">
   <w:abstractNum w:abstractNumId="0" w15:restartNumberingAfterBreak="0">
     <w:nsid w:val="24E52A3C"/>
     <w:multiLevelType w:val="hybridMultilevel"/>
@@ -6306,7 +6442,7 @@
     <w:lvl w:ilvl="0">
       <w:start w:val="1"/>
       <w:numFmt w:val="decimal"/>
-      <w:pStyle w:val="Heading1"/>
+      <w:pStyle w:val="1"/>
       <w:lvlText w:val="%1"/>
       <w:lvlJc w:val="left"/>
       <w:pPr>
@@ -6319,7 +6455,7 @@
     <w:lvl w:ilvl="1">
       <w:start w:val="1"/>
       <w:numFmt w:val="decimal"/>
-      <w:pStyle w:val="Heading2"/>
+      <w:pStyle w:val="2"/>
       <w:lvlText w:val="%1.%2"/>
       <w:lvlJc w:val="left"/>
       <w:pPr>
@@ -6329,7 +6465,7 @@
     <w:lvl w:ilvl="2">
       <w:start w:val="1"/>
       <w:numFmt w:val="decimal"/>
-      <w:pStyle w:val="Heading3"/>
+      <w:pStyle w:val="3"/>
       <w:lvlText w:val="%1.%2.%3"/>
       <w:lvlJc w:val="left"/>
       <w:pPr>
@@ -6339,7 +6475,7 @@
     <w:lvl w:ilvl="3">
       <w:start w:val="1"/>
       <w:numFmt w:val="decimal"/>
-      <w:pStyle w:val="Heading4"/>
+      <w:pStyle w:val="4"/>
       <w:lvlText w:val="%1.%2.%3.%4"/>
       <w:lvlJc w:val="left"/>
       <w:pPr>
@@ -6349,7 +6485,7 @@
     <w:lvl w:ilvl="4">
       <w:start w:val="1"/>
       <w:numFmt w:val="decimal"/>
-      <w:pStyle w:val="Heading5"/>
+      <w:pStyle w:val="5"/>
       <w:lvlText w:val="%1.%2.%3.%4.%5"/>
       <w:lvlJc w:val="left"/>
       <w:pPr>
@@ -6359,7 +6495,7 @@
     <w:lvl w:ilvl="5">
       <w:start w:val="1"/>
       <w:numFmt w:val="decimal"/>
-      <w:pStyle w:val="Heading6"/>
+      <w:pStyle w:val="6"/>
       <w:lvlText w:val="%1.%2.%3.%4.%5.%6"/>
       <w:lvlJc w:val="left"/>
       <w:pPr>
@@ -6369,7 +6505,7 @@
     <w:lvl w:ilvl="6">
       <w:start w:val="1"/>
       <w:numFmt w:val="decimal"/>
-      <w:pStyle w:val="Heading7"/>
+      <w:pStyle w:val="7"/>
       <w:lvlText w:val="%1.%2.%3.%4.%5.%6.%7"/>
       <w:lvlJc w:val="left"/>
       <w:pPr>
@@ -6379,7 +6515,7 @@
     <w:lvl w:ilvl="7">
       <w:start w:val="1"/>
       <w:numFmt w:val="decimal"/>
-      <w:pStyle w:val="Heading8"/>
+      <w:pStyle w:val="8"/>
       <w:lvlText w:val="%1.%2.%3.%4.%5.%6.%7.%8"/>
       <w:lvlJc w:val="left"/>
       <w:pPr>
@@ -6389,7 +6525,7 @@
     <w:lvl w:ilvl="8">
       <w:start w:val="1"/>
       <w:numFmt w:val="decimal"/>
-      <w:pStyle w:val="Heading9"/>
+      <w:pStyle w:val="9"/>
       <w:lvlText w:val="%1.%2.%3.%4.%5.%6.%7.%8.%9"/>
       <w:lvlJc w:val="left"/>
       <w:pPr>
@@ -6407,7 +6543,7 @@
 </file>
 
 <file path=word/styles.xml><?xml version="1.0" encoding="utf-8"?>
-<w:styles xmlns:mc="http://schemas.openxmlformats.org/markup-compatibility/2006" xmlns:r="http://schemas.openxmlformats.org/officeDocument/2006/relationships" xmlns:w="http://schemas.openxmlformats.org/wordprocessingml/2006/main" xmlns:w14="http://schemas.microsoft.com/office/word/2010/wordml" xmlns:w15="http://schemas.microsoft.com/office/word/2012/wordml" xmlns:w16cex="http://schemas.microsoft.com/office/word/2018/wordml/cex" xmlns:w16cid="http://schemas.microsoft.com/office/word/2016/wordml/cid" xmlns:w16="http://schemas.microsoft.com/office/word/2018/wordml" xmlns:w16se="http://schemas.microsoft.com/office/word/2015/wordml/symex" mc:Ignorable="w14 w15 w16se w16cid w16 w16cex">
+<w:styles xmlns:mc="http://schemas.openxmlformats.org/markup-compatibility/2006" xmlns:r="http://schemas.openxmlformats.org/officeDocument/2006/relationships" xmlns:w="http://schemas.openxmlformats.org/wordprocessingml/2006/main" xmlns:w14="http://schemas.microsoft.com/office/word/2010/wordml" xmlns:w15="http://schemas.microsoft.com/office/word/2012/wordml" xmlns:w16cex="http://schemas.microsoft.com/office/word/2018/wordml/cex" xmlns:w16cid="http://schemas.microsoft.com/office/word/2016/wordml/cid" xmlns:w16="http://schemas.microsoft.com/office/word/2018/wordml" xmlns:w16sdtdh="http://schemas.microsoft.com/office/word/2020/wordml/sdtdatahash" xmlns:w16se="http://schemas.microsoft.com/office/word/2015/wordml/symex" mc:Ignorable="w14 w15 w16se w16cid w16 w16cex w16sdtdh">
   <w:docDefaults>
     <w:rPrDefault>
       <w:rPr>
@@ -6797,7 +6933,7 @@
     <w:lsdException w:name="Unresolved Mention" w:semiHidden="1" w:unhideWhenUsed="1"/>
     <w:lsdException w:name="Smart Link" w:semiHidden="1" w:unhideWhenUsed="1"/>
   </w:latentStyles>
-  <w:style w:type="paragraph" w:default="1" w:styleId="Normal">
+  <w:style w:type="paragraph" w:default="1" w:styleId="a">
     <w:name w:val="Normal"/>
     <w:qFormat/>
     <w:rsid w:val="004F086A"/>
@@ -6810,11 +6946,11 @@
       <w:szCs w:val="24"/>
     </w:rPr>
   </w:style>
-  <w:style w:type="paragraph" w:styleId="Heading1">
+  <w:style w:type="paragraph" w:styleId="1">
     <w:name w:val="heading 1"/>
-    <w:basedOn w:val="Normal"/>
-    <w:next w:val="Normal"/>
-    <w:link w:val="Heading1Char"/>
+    <w:basedOn w:val="a"/>
+    <w:next w:val="a"/>
+    <w:link w:val="1Char"/>
     <w:uiPriority w:val="9"/>
     <w:qFormat/>
     <w:rsid w:val="00670A5B"/>
@@ -6835,11 +6971,11 @@
       <w:szCs w:val="32"/>
     </w:rPr>
   </w:style>
-  <w:style w:type="paragraph" w:styleId="Heading2">
+  <w:style w:type="paragraph" w:styleId="2">
     <w:name w:val="heading 2"/>
-    <w:basedOn w:val="Normal"/>
-    <w:next w:val="Normal"/>
-    <w:link w:val="Heading2Char"/>
+    <w:basedOn w:val="a"/>
+    <w:next w:val="a"/>
+    <w:link w:val="2Char"/>
     <w:uiPriority w:val="9"/>
     <w:unhideWhenUsed/>
     <w:qFormat/>
@@ -6862,11 +6998,11 @@
       <w:szCs w:val="28"/>
     </w:rPr>
   </w:style>
-  <w:style w:type="paragraph" w:styleId="Heading3">
+  <w:style w:type="paragraph" w:styleId="3">
     <w:name w:val="heading 3"/>
-    <w:basedOn w:val="Normal"/>
-    <w:next w:val="Normal"/>
-    <w:link w:val="Heading3Char"/>
+    <w:basedOn w:val="a"/>
+    <w:next w:val="a"/>
+    <w:link w:val="3Char"/>
     <w:uiPriority w:val="9"/>
     <w:unhideWhenUsed/>
     <w:qFormat/>
@@ -6888,11 +7024,11 @@
       <w:szCs w:val="26"/>
     </w:rPr>
   </w:style>
-  <w:style w:type="paragraph" w:styleId="Heading4">
+  <w:style w:type="paragraph" w:styleId="4">
     <w:name w:val="heading 4"/>
-    <w:basedOn w:val="Normal"/>
-    <w:next w:val="Normal"/>
-    <w:link w:val="Heading4Char"/>
+    <w:basedOn w:val="a"/>
+    <w:next w:val="a"/>
+    <w:link w:val="4Char"/>
     <w:uiPriority w:val="9"/>
     <w:semiHidden/>
     <w:unhideWhenUsed/>
@@ -6914,11 +7050,11 @@
       <w:szCs w:val="28"/>
     </w:rPr>
   </w:style>
-  <w:style w:type="paragraph" w:styleId="Heading5">
+  <w:style w:type="paragraph" w:styleId="5">
     <w:name w:val="heading 5"/>
-    <w:basedOn w:val="Normal"/>
-    <w:next w:val="Normal"/>
-    <w:link w:val="Heading5Char"/>
+    <w:basedOn w:val="a"/>
+    <w:next w:val="a"/>
+    <w:link w:val="5Char"/>
     <w:uiPriority w:val="9"/>
     <w:semiHidden/>
     <w:unhideWhenUsed/>
@@ -6941,11 +7077,11 @@
       <w:szCs w:val="26"/>
     </w:rPr>
   </w:style>
-  <w:style w:type="paragraph" w:styleId="Heading6">
+  <w:style w:type="paragraph" w:styleId="6">
     <w:name w:val="heading 6"/>
-    <w:basedOn w:val="Normal"/>
-    <w:next w:val="Normal"/>
-    <w:link w:val="Heading6Char"/>
+    <w:basedOn w:val="a"/>
+    <w:next w:val="a"/>
+    <w:link w:val="6Char"/>
     <w:uiPriority w:val="9"/>
     <w:semiHidden/>
     <w:unhideWhenUsed/>
@@ -6966,11 +7102,11 @@
       <w:szCs w:val="22"/>
     </w:rPr>
   </w:style>
-  <w:style w:type="paragraph" w:styleId="Heading7">
+  <w:style w:type="paragraph" w:styleId="7">
     <w:name w:val="heading 7"/>
-    <w:basedOn w:val="Normal"/>
-    <w:next w:val="Normal"/>
-    <w:link w:val="Heading7Char"/>
+    <w:basedOn w:val="a"/>
+    <w:next w:val="a"/>
+    <w:link w:val="7Char"/>
     <w:uiPriority w:val="9"/>
     <w:semiHidden/>
     <w:unhideWhenUsed/>
@@ -6985,11 +7121,11 @@
       <w:outlineLvl w:val="6"/>
     </w:pPr>
   </w:style>
-  <w:style w:type="paragraph" w:styleId="Heading8">
+  <w:style w:type="paragraph" w:styleId="8">
     <w:name w:val="heading 8"/>
-    <w:basedOn w:val="Normal"/>
-    <w:next w:val="Normal"/>
-    <w:link w:val="Heading8Char"/>
+    <w:basedOn w:val="a"/>
+    <w:next w:val="a"/>
+    <w:link w:val="8Char"/>
     <w:uiPriority w:val="9"/>
     <w:semiHidden/>
     <w:unhideWhenUsed/>
@@ -7008,11 +7144,11 @@
       <w:iCs/>
     </w:rPr>
   </w:style>
-  <w:style w:type="paragraph" w:styleId="Heading9">
+  <w:style w:type="paragraph" w:styleId="9">
     <w:name w:val="heading 9"/>
-    <w:basedOn w:val="Normal"/>
-    <w:next w:val="Normal"/>
-    <w:link w:val="Heading9Char"/>
+    <w:basedOn w:val="a"/>
+    <w:next w:val="a"/>
+    <w:link w:val="9Char"/>
     <w:uiPriority w:val="9"/>
     <w:semiHidden/>
     <w:unhideWhenUsed/>
@@ -7032,13 +7168,13 @@
       <w:szCs w:val="22"/>
     </w:rPr>
   </w:style>
-  <w:style w:type="character" w:default="1" w:styleId="DefaultParagraphFont">
+  <w:style w:type="character" w:default="1" w:styleId="a0">
     <w:name w:val="Default Paragraph Font"/>
     <w:uiPriority w:val="1"/>
     <w:semiHidden/>
     <w:unhideWhenUsed/>
   </w:style>
-  <w:style w:type="table" w:default="1" w:styleId="TableNormal">
+  <w:style w:type="table" w:default="1" w:styleId="a1">
     <w:name w:val="Normal Table"/>
     <w:uiPriority w:val="99"/>
     <w:semiHidden/>
@@ -7053,17 +7189,17 @@
       </w:tblCellMar>
     </w:tblPr>
   </w:style>
-  <w:style w:type="numbering" w:default="1" w:styleId="NoList">
+  <w:style w:type="numbering" w:default="1" w:styleId="a2">
     <w:name w:val="No List"/>
     <w:uiPriority w:val="99"/>
     <w:semiHidden/>
     <w:unhideWhenUsed/>
   </w:style>
-  <w:style w:type="paragraph" w:styleId="Title">
+  <w:style w:type="paragraph" w:styleId="a3">
     <w:name w:val="Title"/>
-    <w:basedOn w:val="Normal"/>
-    <w:next w:val="Normal"/>
-    <w:link w:val="TitleChar"/>
+    <w:basedOn w:val="a"/>
+    <w:next w:val="a"/>
+    <w:link w:val="Char"/>
     <w:uiPriority w:val="10"/>
     <w:qFormat/>
     <w:rsid w:val="00936754"/>
@@ -7080,10 +7216,10 @@
       <w:szCs w:val="32"/>
     </w:rPr>
   </w:style>
-  <w:style w:type="character" w:customStyle="1" w:styleId="TitleChar">
-    <w:name w:val="Title Char"/>
-    <w:basedOn w:val="DefaultParagraphFont"/>
-    <w:link w:val="Title"/>
+  <w:style w:type="character" w:customStyle="1" w:styleId="Char">
+    <w:name w:val="Τίτλος Char"/>
+    <w:basedOn w:val="a0"/>
+    <w:link w:val="a3"/>
     <w:uiPriority w:val="10"/>
     <w:rsid w:val="00936754"/>
     <w:rPr>
@@ -7095,10 +7231,10 @@
       <w:szCs w:val="32"/>
     </w:rPr>
   </w:style>
-  <w:style w:type="character" w:customStyle="1" w:styleId="Heading1Char">
-    <w:name w:val="Heading 1 Char"/>
-    <w:basedOn w:val="DefaultParagraphFont"/>
-    <w:link w:val="Heading1"/>
+  <w:style w:type="character" w:customStyle="1" w:styleId="1Char">
+    <w:name w:val="Επικεφαλίδα 1 Char"/>
+    <w:basedOn w:val="a0"/>
+    <w:link w:val="1"/>
     <w:uiPriority w:val="9"/>
     <w:rsid w:val="00670A5B"/>
     <w:rPr>
@@ -7110,10 +7246,10 @@
       <w:szCs w:val="32"/>
     </w:rPr>
   </w:style>
-  <w:style w:type="character" w:customStyle="1" w:styleId="Heading2Char">
-    <w:name w:val="Heading 2 Char"/>
-    <w:basedOn w:val="DefaultParagraphFont"/>
-    <w:link w:val="Heading2"/>
+  <w:style w:type="character" w:customStyle="1" w:styleId="2Char">
+    <w:name w:val="Επικεφαλίδα 2 Char"/>
+    <w:basedOn w:val="a0"/>
+    <w:link w:val="2"/>
     <w:uiPriority w:val="9"/>
     <w:rsid w:val="00387B81"/>
     <w:rPr>
@@ -7125,10 +7261,10 @@
       <w:szCs w:val="28"/>
     </w:rPr>
   </w:style>
-  <w:style w:type="character" w:customStyle="1" w:styleId="Heading3Char">
-    <w:name w:val="Heading 3 Char"/>
-    <w:basedOn w:val="DefaultParagraphFont"/>
-    <w:link w:val="Heading3"/>
+  <w:style w:type="character" w:customStyle="1" w:styleId="3Char">
+    <w:name w:val="Επικεφαλίδα 3 Char"/>
+    <w:basedOn w:val="a0"/>
+    <w:link w:val="3"/>
     <w:uiPriority w:val="9"/>
     <w:rsid w:val="00311B0B"/>
     <w:rPr>
@@ -7139,10 +7275,10 @@
       <w:szCs w:val="26"/>
     </w:rPr>
   </w:style>
-  <w:style w:type="character" w:customStyle="1" w:styleId="Heading4Char">
-    <w:name w:val="Heading 4 Char"/>
-    <w:basedOn w:val="DefaultParagraphFont"/>
-    <w:link w:val="Heading4"/>
+  <w:style w:type="character" w:customStyle="1" w:styleId="4Char">
+    <w:name w:val="Επικεφαλίδα 4 Char"/>
+    <w:basedOn w:val="a0"/>
+    <w:link w:val="4"/>
     <w:uiPriority w:val="9"/>
     <w:semiHidden/>
     <w:rsid w:val="00311B0B"/>
@@ -7153,10 +7289,10 @@
       <w:szCs w:val="28"/>
     </w:rPr>
   </w:style>
-  <w:style w:type="character" w:customStyle="1" w:styleId="Heading5Char">
-    <w:name w:val="Heading 5 Char"/>
-    <w:basedOn w:val="DefaultParagraphFont"/>
-    <w:link w:val="Heading5"/>
+  <w:style w:type="character" w:customStyle="1" w:styleId="5Char">
+    <w:name w:val="Επικεφαλίδα 5 Char"/>
+    <w:basedOn w:val="a0"/>
+    <w:link w:val="5"/>
     <w:uiPriority w:val="9"/>
     <w:semiHidden/>
     <w:rsid w:val="00311B0B"/>
@@ -7169,10 +7305,10 @@
       <w:szCs w:val="26"/>
     </w:rPr>
   </w:style>
-  <w:style w:type="character" w:customStyle="1" w:styleId="Heading6Char">
-    <w:name w:val="Heading 6 Char"/>
-    <w:basedOn w:val="DefaultParagraphFont"/>
-    <w:link w:val="Heading6"/>
+  <w:style w:type="character" w:customStyle="1" w:styleId="6Char">
+    <w:name w:val="Επικεφαλίδα 6 Char"/>
+    <w:basedOn w:val="a0"/>
+    <w:link w:val="6"/>
     <w:uiPriority w:val="9"/>
     <w:semiHidden/>
     <w:rsid w:val="00311B0B"/>
@@ -7181,10 +7317,10 @@
       <w:bCs/>
     </w:rPr>
   </w:style>
-  <w:style w:type="character" w:customStyle="1" w:styleId="Heading7Char">
-    <w:name w:val="Heading 7 Char"/>
-    <w:basedOn w:val="DefaultParagraphFont"/>
-    <w:link w:val="Heading7"/>
+  <w:style w:type="character" w:customStyle="1" w:styleId="7Char">
+    <w:name w:val="Επικεφαλίδα 7 Char"/>
+    <w:basedOn w:val="a0"/>
+    <w:link w:val="7"/>
     <w:uiPriority w:val="9"/>
     <w:semiHidden/>
     <w:rsid w:val="00311B0B"/>
@@ -7193,10 +7329,10 @@
       <w:szCs w:val="24"/>
     </w:rPr>
   </w:style>
-  <w:style w:type="character" w:customStyle="1" w:styleId="Heading8Char">
-    <w:name w:val="Heading 8 Char"/>
-    <w:basedOn w:val="DefaultParagraphFont"/>
-    <w:link w:val="Heading8"/>
+  <w:style w:type="character" w:customStyle="1" w:styleId="8Char">
+    <w:name w:val="Επικεφαλίδα 8 Char"/>
+    <w:basedOn w:val="a0"/>
+    <w:link w:val="8"/>
     <w:uiPriority w:val="9"/>
     <w:semiHidden/>
     <w:rsid w:val="00311B0B"/>
@@ -7207,10 +7343,10 @@
       <w:szCs w:val="24"/>
     </w:rPr>
   </w:style>
-  <w:style w:type="character" w:customStyle="1" w:styleId="Heading9Char">
-    <w:name w:val="Heading 9 Char"/>
-    <w:basedOn w:val="DefaultParagraphFont"/>
-    <w:link w:val="Heading9"/>
+  <w:style w:type="character" w:customStyle="1" w:styleId="9Char">
+    <w:name w:val="Επικεφαλίδα 9 Char"/>
+    <w:basedOn w:val="a0"/>
+    <w:link w:val="9"/>
     <w:uiPriority w:val="9"/>
     <w:semiHidden/>
     <w:rsid w:val="00311B0B"/>
@@ -7218,11 +7354,11 @@
       <w:rFonts w:asciiTheme="majorHAnsi" w:eastAsiaTheme="majorEastAsia" w:hAnsiTheme="majorHAnsi"/>
     </w:rPr>
   </w:style>
-  <w:style w:type="paragraph" w:styleId="Subtitle">
+  <w:style w:type="paragraph" w:styleId="a4">
     <w:name w:val="Subtitle"/>
-    <w:basedOn w:val="Normal"/>
-    <w:next w:val="Normal"/>
-    <w:link w:val="SubtitleChar"/>
+    <w:basedOn w:val="a"/>
+    <w:next w:val="a"/>
+    <w:link w:val="Char0"/>
     <w:uiPriority w:val="11"/>
     <w:qFormat/>
     <w:rsid w:val="00936754"/>
@@ -7234,10 +7370,10 @@
       <w:rFonts w:asciiTheme="majorHAnsi" w:eastAsiaTheme="majorEastAsia" w:hAnsiTheme="majorHAnsi"/>
     </w:rPr>
   </w:style>
-  <w:style w:type="character" w:customStyle="1" w:styleId="SubtitleChar">
-    <w:name w:val="Subtitle Char"/>
-    <w:basedOn w:val="DefaultParagraphFont"/>
-    <w:link w:val="Subtitle"/>
+  <w:style w:type="character" w:customStyle="1" w:styleId="Char0">
+    <w:name w:val="Υπότιτλος Char"/>
+    <w:basedOn w:val="a0"/>
+    <w:link w:val="a4"/>
     <w:uiPriority w:val="11"/>
     <w:rsid w:val="00936754"/>
     <w:rPr>
@@ -7246,9 +7382,9 @@
       <w:szCs w:val="24"/>
     </w:rPr>
   </w:style>
-  <w:style w:type="character" w:styleId="Strong">
+  <w:style w:type="character" w:styleId="a5">
     <w:name w:val="Strong"/>
-    <w:basedOn w:val="DefaultParagraphFont"/>
+    <w:basedOn w:val="a0"/>
     <w:uiPriority w:val="22"/>
     <w:qFormat/>
     <w:rsid w:val="00311B0B"/>
@@ -7257,9 +7393,9 @@
       <w:bCs/>
     </w:rPr>
   </w:style>
-  <w:style w:type="character" w:styleId="Emphasis">
+  <w:style w:type="character" w:styleId="a6">
     <w:name w:val="Emphasis"/>
-    <w:basedOn w:val="DefaultParagraphFont"/>
+    <w:basedOn w:val="a0"/>
     <w:uiPriority w:val="20"/>
     <w:qFormat/>
     <w:rsid w:val="00311B0B"/>
@@ -7270,9 +7406,9 @@
       <w:iCs/>
     </w:rPr>
   </w:style>
-  <w:style w:type="paragraph" w:styleId="NoSpacing">
+  <w:style w:type="paragraph" w:styleId="a7">
     <w:name w:val="No Spacing"/>
-    <w:basedOn w:val="Normal"/>
+    <w:basedOn w:val="a"/>
     <w:uiPriority w:val="1"/>
     <w:qFormat/>
     <w:rsid w:val="00311B0B"/>
@@ -7280,9 +7416,9 @@
       <w:szCs w:val="32"/>
     </w:rPr>
   </w:style>
-  <w:style w:type="paragraph" w:styleId="ListParagraph">
+  <w:style w:type="paragraph" w:styleId="a8">
     <w:name w:val="List Paragraph"/>
-    <w:basedOn w:val="Normal"/>
+    <w:basedOn w:val="a"/>
     <w:uiPriority w:val="34"/>
     <w:qFormat/>
     <w:rsid w:val="00311B0B"/>
@@ -7291,11 +7427,11 @@
       <w:contextualSpacing/>
     </w:pPr>
   </w:style>
-  <w:style w:type="paragraph" w:styleId="Quote">
+  <w:style w:type="paragraph" w:styleId="a9">
     <w:name w:val="Quote"/>
-    <w:basedOn w:val="Normal"/>
-    <w:next w:val="Normal"/>
-    <w:link w:val="QuoteChar"/>
+    <w:basedOn w:val="a"/>
+    <w:next w:val="a"/>
+    <w:link w:val="Char1"/>
     <w:uiPriority w:val="29"/>
     <w:qFormat/>
     <w:rsid w:val="00311B0B"/>
@@ -7303,10 +7439,10 @@
       <w:i/>
     </w:rPr>
   </w:style>
-  <w:style w:type="character" w:customStyle="1" w:styleId="QuoteChar">
-    <w:name w:val="Quote Char"/>
-    <w:basedOn w:val="DefaultParagraphFont"/>
-    <w:link w:val="Quote"/>
+  <w:style w:type="character" w:customStyle="1" w:styleId="Char1">
+    <w:name w:val="Απόσπασμα Char"/>
+    <w:basedOn w:val="a0"/>
+    <w:link w:val="a9"/>
     <w:uiPriority w:val="29"/>
     <w:rsid w:val="00311B0B"/>
     <w:rPr>
@@ -7315,11 +7451,11 @@
       <w:szCs w:val="24"/>
     </w:rPr>
   </w:style>
-  <w:style w:type="paragraph" w:styleId="IntenseQuote">
+  <w:style w:type="paragraph" w:styleId="aa">
     <w:name w:val="Intense Quote"/>
-    <w:basedOn w:val="Normal"/>
-    <w:next w:val="Normal"/>
-    <w:link w:val="IntenseQuoteChar"/>
+    <w:basedOn w:val="a"/>
+    <w:next w:val="a"/>
+    <w:link w:val="Char2"/>
     <w:uiPriority w:val="30"/>
     <w:qFormat/>
     <w:rsid w:val="00311B0B"/>
@@ -7332,10 +7468,10 @@
       <w:szCs w:val="22"/>
     </w:rPr>
   </w:style>
-  <w:style w:type="character" w:customStyle="1" w:styleId="IntenseQuoteChar">
-    <w:name w:val="Intense Quote Char"/>
-    <w:basedOn w:val="DefaultParagraphFont"/>
-    <w:link w:val="IntenseQuote"/>
+  <w:style w:type="character" w:customStyle="1" w:styleId="Char2">
+    <w:name w:val="Έντονο απόσπ. Char"/>
+    <w:basedOn w:val="a0"/>
+    <w:link w:val="aa"/>
     <w:uiPriority w:val="30"/>
     <w:rsid w:val="00311B0B"/>
     <w:rPr>
@@ -7344,7 +7480,7 @@
       <w:sz w:val="24"/>
     </w:rPr>
   </w:style>
-  <w:style w:type="character" w:styleId="SubtleEmphasis">
+  <w:style w:type="character" w:styleId="ab">
     <w:name w:val="Subtle Emphasis"/>
     <w:uiPriority w:val="19"/>
     <w:qFormat/>
@@ -7354,9 +7490,9 @@
       <w:color w:val="5A5A5A" w:themeColor="text1" w:themeTint="A5"/>
     </w:rPr>
   </w:style>
-  <w:style w:type="character" w:styleId="IntenseEmphasis">
+  <w:style w:type="character" w:styleId="ac">
     <w:name w:val="Intense Emphasis"/>
-    <w:basedOn w:val="DefaultParagraphFont"/>
+    <w:basedOn w:val="a0"/>
     <w:uiPriority w:val="21"/>
     <w:qFormat/>
     <w:rsid w:val="00311B0B"/>
@@ -7368,9 +7504,9 @@
       <w:u w:val="single"/>
     </w:rPr>
   </w:style>
-  <w:style w:type="character" w:styleId="SubtleReference">
+  <w:style w:type="character" w:styleId="ad">
     <w:name w:val="Subtle Reference"/>
-    <w:basedOn w:val="DefaultParagraphFont"/>
+    <w:basedOn w:val="a0"/>
     <w:uiPriority w:val="31"/>
     <w:qFormat/>
     <w:rsid w:val="00311B0B"/>
@@ -7380,9 +7516,9 @@
       <w:u w:val="single"/>
     </w:rPr>
   </w:style>
-  <w:style w:type="character" w:styleId="IntenseReference">
+  <w:style w:type="character" w:styleId="ae">
     <w:name w:val="Intense Reference"/>
-    <w:basedOn w:val="DefaultParagraphFont"/>
+    <w:basedOn w:val="a0"/>
     <w:uiPriority w:val="32"/>
     <w:qFormat/>
     <w:rsid w:val="00311B0B"/>
@@ -7392,9 +7528,9 @@
       <w:u w:val="single"/>
     </w:rPr>
   </w:style>
-  <w:style w:type="character" w:styleId="BookTitle">
+  <w:style w:type="character" w:styleId="af">
     <w:name w:val="Book Title"/>
-    <w:basedOn w:val="DefaultParagraphFont"/>
+    <w:basedOn w:val="a0"/>
     <w:uiPriority w:val="33"/>
     <w:qFormat/>
     <w:rsid w:val="00311B0B"/>
@@ -7406,10 +7542,10 @@
       <w:szCs w:val="24"/>
     </w:rPr>
   </w:style>
-  <w:style w:type="paragraph" w:styleId="TOCHeading">
+  <w:style w:type="paragraph" w:styleId="af0">
     <w:name w:val="TOC Heading"/>
-    <w:basedOn w:val="Heading1"/>
-    <w:next w:val="Normal"/>
+    <w:basedOn w:val="1"/>
+    <w:next w:val="a"/>
     <w:uiPriority w:val="39"/>
     <w:semiHidden/>
     <w:unhideWhenUsed/>
@@ -7419,9 +7555,9 @@
       <w:outlineLvl w:val="9"/>
     </w:pPr>
   </w:style>
-  <w:style w:type="character" w:styleId="Hyperlink">
+  <w:style w:type="character" w:styleId="-">
     <w:name w:val="Hyperlink"/>
-    <w:basedOn w:val="DefaultParagraphFont"/>
+    <w:basedOn w:val="a0"/>
     <w:uiPriority w:val="99"/>
     <w:unhideWhenUsed/>
     <w:rsid w:val="00311B0B"/>
@@ -7430,9 +7566,9 @@
       <w:u w:val="single"/>
     </w:rPr>
   </w:style>
-  <w:style w:type="table" w:styleId="TableGrid">
+  <w:style w:type="table" w:styleId="af1">
     <w:name w:val="Table Grid"/>
-    <w:basedOn w:val="TableNormal"/>
+    <w:basedOn w:val="a1"/>
     <w:uiPriority w:val="59"/>
     <w:rsid w:val="00233DC8"/>
     <w:tblPr>
@@ -7446,10 +7582,10 @@
       </w:tblBorders>
     </w:tblPr>
   </w:style>
-  <w:style w:type="paragraph" w:styleId="BalloonText">
+  <w:style w:type="paragraph" w:styleId="af2">
     <w:name w:val="Balloon Text"/>
-    <w:basedOn w:val="Normal"/>
-    <w:link w:val="BalloonTextChar"/>
+    <w:basedOn w:val="a"/>
+    <w:link w:val="Char3"/>
     <w:uiPriority w:val="99"/>
     <w:semiHidden/>
     <w:unhideWhenUsed/>
@@ -7463,10 +7599,10 @@
       <w:szCs w:val="16"/>
     </w:rPr>
   </w:style>
-  <w:style w:type="character" w:customStyle="1" w:styleId="BalloonTextChar">
-    <w:name w:val="Balloon Text Char"/>
-    <w:basedOn w:val="DefaultParagraphFont"/>
-    <w:link w:val="BalloonText"/>
+  <w:style w:type="character" w:customStyle="1" w:styleId="Char3">
+    <w:name w:val="Κείμενο πλαισίου Char"/>
+    <w:basedOn w:val="a0"/>
+    <w:link w:val="af2"/>
     <w:uiPriority w:val="99"/>
     <w:semiHidden/>
     <w:rsid w:val="00EE5AE3"/>
@@ -7476,10 +7612,10 @@
       <w:szCs w:val="16"/>
     </w:rPr>
   </w:style>
-  <w:style w:type="paragraph" w:styleId="TOC1">
+  <w:style w:type="paragraph" w:styleId="10">
     <w:name w:val="toc 1"/>
-    <w:basedOn w:val="Normal"/>
-    <w:next w:val="Normal"/>
+    <w:basedOn w:val="a"/>
+    <w:next w:val="a"/>
     <w:autoRedefine/>
     <w:uiPriority w:val="39"/>
     <w:unhideWhenUsed/>
@@ -7492,10 +7628,10 @@
       <w:spacing w:after="100"/>
     </w:pPr>
   </w:style>
-  <w:style w:type="paragraph" w:styleId="TOC2">
+  <w:style w:type="paragraph" w:styleId="20">
     <w:name w:val="toc 2"/>
-    <w:basedOn w:val="Normal"/>
-    <w:next w:val="Normal"/>
+    <w:basedOn w:val="a"/>
+    <w:next w:val="a"/>
     <w:autoRedefine/>
     <w:uiPriority w:val="39"/>
     <w:unhideWhenUsed/>
@@ -7504,6 +7640,62 @@
       <w:spacing w:after="100"/>
       <w:ind w:left="240"/>
     </w:pPr>
+  </w:style>
+  <w:style w:type="paragraph" w:styleId="-HTML">
+    <w:name w:val="HTML Preformatted"/>
+    <w:basedOn w:val="a"/>
+    <w:link w:val="-HTMLChar"/>
+    <w:uiPriority w:val="99"/>
+    <w:semiHidden/>
+    <w:unhideWhenUsed/>
+    <w:rsid w:val="00893D57"/>
+    <w:pPr>
+      <w:tabs>
+        <w:tab w:val="left" w:pos="916"/>
+        <w:tab w:val="left" w:pos="1832"/>
+        <w:tab w:val="left" w:pos="2748"/>
+        <w:tab w:val="left" w:pos="3664"/>
+        <w:tab w:val="left" w:pos="4580"/>
+        <w:tab w:val="left" w:pos="5496"/>
+        <w:tab w:val="left" w:pos="6412"/>
+        <w:tab w:val="left" w:pos="7328"/>
+        <w:tab w:val="left" w:pos="8244"/>
+        <w:tab w:val="left" w:pos="9160"/>
+        <w:tab w:val="left" w:pos="10076"/>
+        <w:tab w:val="left" w:pos="10992"/>
+        <w:tab w:val="left" w:pos="11908"/>
+        <w:tab w:val="left" w:pos="12824"/>
+        <w:tab w:val="left" w:pos="13740"/>
+        <w:tab w:val="left" w:pos="14656"/>
+      </w:tabs>
+      <w:spacing w:after="0"/>
+      <w:jc w:val="left"/>
+    </w:pPr>
+    <w:rPr>
+      <w:rFonts w:ascii="Courier New" w:eastAsia="Times New Roman" w:hAnsi="Courier New" w:cs="Courier New"/>
+      <w:sz w:val="20"/>
+      <w:szCs w:val="20"/>
+      <w:lang w:eastAsia="el-GR"/>
+    </w:rPr>
+  </w:style>
+  <w:style w:type="character" w:customStyle="1" w:styleId="-HTMLChar">
+    <w:name w:val="Προ-διαμορφωμένο HTML Char"/>
+    <w:basedOn w:val="a0"/>
+    <w:link w:val="-HTML"/>
+    <w:uiPriority w:val="99"/>
+    <w:semiHidden/>
+    <w:rsid w:val="00893D57"/>
+    <w:rPr>
+      <w:rFonts w:ascii="Courier New" w:eastAsia="Times New Roman" w:hAnsi="Courier New" w:cs="Courier New"/>
+      <w:sz w:val="20"/>
+      <w:szCs w:val="20"/>
+      <w:lang w:eastAsia="el-GR"/>
+    </w:rPr>
+  </w:style>
+  <w:style w:type="character" w:customStyle="1" w:styleId="y2iqfc">
+    <w:name w:val="y2iqfc"/>
+    <w:basedOn w:val="a0"/>
+    <w:rsid w:val="00893D57"/>
   </w:style>
 </w:styles>
 </file>

</xml_diff>